<commit_message>
Added code for java task
</commit_message>
<xml_diff>
--- a/Week 1/Javascript & Core Java/Devesh Jangir - Week 1 - Assignment 2- Javascript & Core Java.docx
+++ b/Week 1/Javascript & Core Java/Devesh Jangir - Week 1 - Assignment 2- Javascript & Core Java.docx
@@ -780,21 +780,63 @@
         <w:rPr>
           <w:b/>
         </w:rPr>
-        <w:t>Please make sure to save/push all your code in the branch feature-java created in the previous week assignment as part of your github repo rg-assignments</w:t>
-      </w:r>
-    </w:p>
-    <w:p>
-      <w:pPr>
-        <w:spacing w:before="240" w:after="240"/>
-        <w:rPr>
-          <w:b/>
-        </w:rPr>
-      </w:pPr>
-      <w:r>
-        <w:rPr>
-          <w:b/>
-        </w:rPr>
-        <w:t>Please share your output screenshots in the assignment document along with the github link for each question. Provide an explanation wherever possible as part of your response :-)</w:t>
+        <w:t xml:space="preserve">Please make sure to save/push all your code in the branch feature-java created in the previous week assignment as part of your </w:t>
+      </w:r>
+      <w:proofErr w:type="spellStart"/>
+      <w:r>
+        <w:rPr>
+          <w:b/>
+        </w:rPr>
+        <w:t>github</w:t>
+      </w:r>
+      <w:proofErr w:type="spellEnd"/>
+      <w:r>
+        <w:rPr>
+          <w:b/>
+        </w:rPr>
+        <w:t xml:space="preserve"> repo </w:t>
+      </w:r>
+      <w:proofErr w:type="spellStart"/>
+      <w:r>
+        <w:rPr>
+          <w:b/>
+        </w:rPr>
+        <w:t>rg</w:t>
+      </w:r>
+      <w:proofErr w:type="spellEnd"/>
+      <w:r>
+        <w:rPr>
+          <w:b/>
+        </w:rPr>
+        <w:t>-assignments</w:t>
+      </w:r>
+    </w:p>
+    <w:p>
+      <w:pPr>
+        <w:spacing w:before="240" w:after="240"/>
+        <w:rPr>
+          <w:b/>
+        </w:rPr>
+      </w:pPr>
+      <w:r>
+        <w:rPr>
+          <w:b/>
+        </w:rPr>
+        <w:t xml:space="preserve">Please share your output screenshots in the assignment document along with the </w:t>
+      </w:r>
+      <w:proofErr w:type="spellStart"/>
+      <w:r>
+        <w:rPr>
+          <w:b/>
+        </w:rPr>
+        <w:t>github</w:t>
+      </w:r>
+      <w:proofErr w:type="spellEnd"/>
+      <w:r>
+        <w:rPr>
+          <w:b/>
+        </w:rPr>
+        <w:t xml:space="preserve"> link for each question. Provide an explanation wherever possible as part of your response :-)</w:t>
       </w:r>
     </w:p>
     <w:p>
@@ -884,7 +926,23 @@
           <w:sz w:val="24"/>
           <w:szCs w:val="24"/>
         </w:rPr>
-        <w:t>public class TaxUtil {</w:t>
+        <w:t xml:space="preserve">public class </w:t>
+      </w:r>
+      <w:proofErr w:type="spellStart"/>
+      <w:r>
+        <w:rPr>
+          <w:sz w:val="24"/>
+          <w:szCs w:val="24"/>
+        </w:rPr>
+        <w:t>TaxUtil</w:t>
+      </w:r>
+      <w:proofErr w:type="spellEnd"/>
+      <w:r>
+        <w:rPr>
+          <w:sz w:val="24"/>
+          <w:szCs w:val="24"/>
+        </w:rPr>
+        <w:t xml:space="preserve"> {</w:t>
       </w:r>
     </w:p>
     <w:p>
@@ -935,7 +993,32 @@
           <w:sz w:val="24"/>
           <w:szCs w:val="24"/>
         </w:rPr>
-        <w:t xml:space="preserve">   public double calculateTax(double amount) {</w:t>
+        <w:t xml:space="preserve">   public double </w:t>
+      </w:r>
+      <w:proofErr w:type="spellStart"/>
+      <w:proofErr w:type="gramStart"/>
+      <w:r>
+        <w:rPr>
+          <w:sz w:val="24"/>
+          <w:szCs w:val="24"/>
+        </w:rPr>
+        <w:t>calculateTax</w:t>
+      </w:r>
+      <w:proofErr w:type="spellEnd"/>
+      <w:r>
+        <w:rPr>
+          <w:sz w:val="24"/>
+          <w:szCs w:val="24"/>
+        </w:rPr>
+        <w:t>(</w:t>
+      </w:r>
+      <w:proofErr w:type="gramEnd"/>
+      <w:r>
+        <w:rPr>
+          <w:sz w:val="24"/>
+          <w:szCs w:val="24"/>
+        </w:rPr>
+        <w:t>double amount) {</w:t>
       </w:r>
     </w:p>
     <w:p>
@@ -1011,7 +1094,32 @@
           <w:sz w:val="24"/>
           <w:szCs w:val="24"/>
         </w:rPr>
-        <w:t>Would you consider the method calculateTax() a 'pure function'? Why or why not?</w:t>
+        <w:t xml:space="preserve">Would you consider the method </w:t>
+      </w:r>
+      <w:proofErr w:type="spellStart"/>
+      <w:proofErr w:type="gramStart"/>
+      <w:r>
+        <w:rPr>
+          <w:sz w:val="24"/>
+          <w:szCs w:val="24"/>
+        </w:rPr>
+        <w:t>calculateTax</w:t>
+      </w:r>
+      <w:proofErr w:type="spellEnd"/>
+      <w:r>
+        <w:rPr>
+          <w:sz w:val="24"/>
+          <w:szCs w:val="24"/>
+        </w:rPr>
+        <w:t>(</w:t>
+      </w:r>
+      <w:proofErr w:type="gramEnd"/>
+      <w:r>
+        <w:rPr>
+          <w:sz w:val="24"/>
+          <w:szCs w:val="24"/>
+        </w:rPr>
+        <w:t>) a 'pure function'? Why or why not?</w:t>
       </w:r>
     </w:p>
     <w:p>
@@ -1052,7 +1160,20 @@
         <w:ind w:left="720"/>
       </w:pPr>
       <w:r>
-        <w:t>No, calculateTax() is not a pure function because it uses an instance variable rate which can be changed from outside. A pure function's output should only depend on its inputs and not on external or mutable state.</w:t>
+        <w:t xml:space="preserve">No, </w:t>
+      </w:r>
+      <w:proofErr w:type="spellStart"/>
+      <w:proofErr w:type="gramStart"/>
+      <w:r>
+        <w:t>calculateTax</w:t>
+      </w:r>
+      <w:proofErr w:type="spellEnd"/>
+      <w:r>
+        <w:t>(</w:t>
+      </w:r>
+      <w:proofErr w:type="gramEnd"/>
+      <w:r>
+        <w:t>) is not a pure function because it uses an instance variable rate which can be changed from outside. A pure function's output should only depend on its inputs and not on external or mutable state.</w:t>
       </w:r>
     </w:p>
     <w:p>
@@ -1076,7 +1197,15 @@
         <w:ind w:left="720"/>
       </w:pPr>
       <w:r>
-        <w:t>public class TaxUtil {</w:t>
+        <w:t xml:space="preserve">public class </w:t>
+      </w:r>
+      <w:proofErr w:type="spellStart"/>
+      <w:r>
+        <w:t>TaxUtil</w:t>
+      </w:r>
+      <w:proofErr w:type="spellEnd"/>
+      <w:r>
+        <w:t xml:space="preserve"> {</w:t>
       </w:r>
     </w:p>
     <w:p>
@@ -1086,7 +1215,20 @@
       </w:pPr>
       <w:r>
         <w:tab/>
-        <w:t>public double calculateTax(double amount, double rate) {</w:t>
+        <w:t xml:space="preserve">public double </w:t>
+      </w:r>
+      <w:proofErr w:type="spellStart"/>
+      <w:proofErr w:type="gramStart"/>
+      <w:r>
+        <w:t>calculateTax</w:t>
+      </w:r>
+      <w:proofErr w:type="spellEnd"/>
+      <w:r>
+        <w:t>(</w:t>
+      </w:r>
+      <w:proofErr w:type="gramEnd"/>
+      <w:r>
+        <w:t>double amount, double rate) {</w:t>
       </w:r>
     </w:p>
     <w:p>
@@ -1128,7 +1270,28 @@
         <w:ind w:left="720"/>
       </w:pPr>
       <w:r>
-        <w:t>Now calculateTax() depends only on its arguments — it's pure.</w:t>
+        <w:t xml:space="preserve">Now </w:t>
+      </w:r>
+      <w:proofErr w:type="spellStart"/>
+      <w:proofErr w:type="gramStart"/>
+      <w:r>
+        <w:t>calculateTax</w:t>
+      </w:r>
+      <w:proofErr w:type="spellEnd"/>
+      <w:r>
+        <w:t>(</w:t>
+      </w:r>
+      <w:proofErr w:type="gramEnd"/>
+      <w:r>
+        <w:t xml:space="preserve">) depends only on its arguments — </w:t>
+      </w:r>
+      <w:proofErr w:type="gramStart"/>
+      <w:r>
+        <w:t>it's</w:t>
+      </w:r>
+      <w:proofErr w:type="gramEnd"/>
+      <w:r>
+        <w:t xml:space="preserve"> pure.</w:t>
       </w:r>
     </w:p>
     <w:p>
@@ -1244,6 +1407,7 @@
         </w:r>
       </w:hyperlink>
       <w:hyperlink r:id="rId22">
+        <w:proofErr w:type="spellStart"/>
         <w:r>
           <w:rPr>
             <w:b/>
@@ -1252,6 +1416,7 @@
           </w:rPr>
           <w:t>Super.Java</w:t>
         </w:r>
+        <w:proofErr w:type="spellEnd"/>
       </w:hyperlink>
     </w:p>
     <w:p>
@@ -1269,16 +1434,32 @@
         <w:ind w:left="360"/>
       </w:pPr>
       <w:r>
-        <w:t xml:space="preserve">    static void show() {</w:t>
-      </w:r>
-    </w:p>
-    <w:p>
-      <w:pPr>
-        <w:spacing w:before="240" w:after="240"/>
-        <w:ind w:left="360"/>
-      </w:pPr>
-      <w:r>
-        <w:t xml:space="preserve">        System.out.println("super class show method");</w:t>
+        <w:t xml:space="preserve">    static void </w:t>
+      </w:r>
+      <w:proofErr w:type="gramStart"/>
+      <w:r>
+        <w:t>show(</w:t>
+      </w:r>
+      <w:proofErr w:type="gramEnd"/>
+      <w:r>
+        <w:t>) {</w:t>
+      </w:r>
+    </w:p>
+    <w:p>
+      <w:pPr>
+        <w:spacing w:before="240" w:after="240"/>
+        <w:ind w:left="360"/>
+      </w:pPr>
+      <w:r>
+        <w:t xml:space="preserve">        </w:t>
+      </w:r>
+      <w:proofErr w:type="spellStart"/>
+      <w:r>
+        <w:t>System.out.println</w:t>
+      </w:r>
+      <w:proofErr w:type="spellEnd"/>
+      <w:r>
+        <w:t>("super class show method");</w:t>
       </w:r>
     </w:p>
     <w:p>
@@ -1305,25 +1486,49 @@
         <w:ind w:left="360"/>
       </w:pPr>
       <w:r>
-        <w:t xml:space="preserve">    static class StaticMethods {</w:t>
-      </w:r>
-    </w:p>
-    <w:p>
-      <w:pPr>
-        <w:spacing w:before="240" w:after="240"/>
-        <w:ind w:left="360"/>
-      </w:pPr>
-      <w:r>
-        <w:t xml:space="preserve">        void show() {</w:t>
-      </w:r>
-    </w:p>
-    <w:p>
-      <w:pPr>
-        <w:spacing w:before="240" w:after="240"/>
-        <w:ind w:left="360"/>
-      </w:pPr>
-      <w:r>
-        <w:t xml:space="preserve">            System.out.println("sub class show method");</w:t>
+        <w:t xml:space="preserve">    static class </w:t>
+      </w:r>
+      <w:proofErr w:type="spellStart"/>
+      <w:r>
+        <w:t>StaticMethods</w:t>
+      </w:r>
+      <w:proofErr w:type="spellEnd"/>
+      <w:r>
+        <w:t xml:space="preserve"> {</w:t>
+      </w:r>
+    </w:p>
+    <w:p>
+      <w:pPr>
+        <w:spacing w:before="240" w:after="240"/>
+        <w:ind w:left="360"/>
+      </w:pPr>
+      <w:r>
+        <w:t xml:space="preserve">        void </w:t>
+      </w:r>
+      <w:proofErr w:type="gramStart"/>
+      <w:r>
+        <w:t>show(</w:t>
+      </w:r>
+      <w:proofErr w:type="gramEnd"/>
+      <w:r>
+        <w:t>) {</w:t>
+      </w:r>
+    </w:p>
+    <w:p>
+      <w:pPr>
+        <w:spacing w:before="240" w:after="240"/>
+        <w:ind w:left="360"/>
+      </w:pPr>
+      <w:r>
+        <w:t xml:space="preserve">            </w:t>
+      </w:r>
+      <w:proofErr w:type="spellStart"/>
+      <w:r>
+        <w:t>System.out.println</w:t>
+      </w:r>
+      <w:proofErr w:type="spellEnd"/>
+      <w:r>
+        <w:t>("sub class show method");</w:t>
       </w:r>
     </w:p>
     <w:p>
@@ -1359,25 +1564,65 @@
         <w:ind w:left="360"/>
       </w:pPr>
       <w:r>
-        <w:t xml:space="preserve">    public static void main(String[] args) {</w:t>
-      </w:r>
-    </w:p>
-    <w:p>
-      <w:pPr>
-        <w:spacing w:before="240" w:after="240"/>
-        <w:ind w:left="360"/>
-      </w:pPr>
-      <w:r>
-        <w:t xml:space="preserve">        Super.show();</w:t>
-      </w:r>
-    </w:p>
-    <w:p>
-      <w:pPr>
-        <w:spacing w:before="240" w:after="240"/>
-        <w:ind w:left="360"/>
-      </w:pPr>
-      <w:r>
-        <w:t xml:space="preserve">        new Super.StaticMethods().show();</w:t>
+        <w:t xml:space="preserve">    public static void </w:t>
+      </w:r>
+      <w:proofErr w:type="gramStart"/>
+      <w:r>
+        <w:t>main(String[</w:t>
+      </w:r>
+      <w:proofErr w:type="gramEnd"/>
+      <w:r>
+        <w:t xml:space="preserve">] </w:t>
+      </w:r>
+      <w:proofErr w:type="spellStart"/>
+      <w:r>
+        <w:t>args</w:t>
+      </w:r>
+      <w:proofErr w:type="spellEnd"/>
+      <w:r>
+        <w:t>) {</w:t>
+      </w:r>
+    </w:p>
+    <w:p>
+      <w:pPr>
+        <w:spacing w:before="240" w:after="240"/>
+        <w:ind w:left="360"/>
+      </w:pPr>
+      <w:r>
+        <w:t xml:space="preserve">        </w:t>
+      </w:r>
+      <w:proofErr w:type="spellStart"/>
+      <w:r>
+        <w:t>Super.show</w:t>
+      </w:r>
+      <w:proofErr w:type="spellEnd"/>
+      <w:r>
+        <w:t>();</w:t>
+      </w:r>
+    </w:p>
+    <w:p>
+      <w:pPr>
+        <w:spacing w:before="240" w:after="240"/>
+        <w:ind w:left="360"/>
+      </w:pPr>
+      <w:r>
+        <w:t xml:space="preserve">        new </w:t>
+      </w:r>
+      <w:proofErr w:type="spellStart"/>
+      <w:r>
+        <w:t>Super.StaticMethods</w:t>
+      </w:r>
+      <w:proofErr w:type="spellEnd"/>
+      <w:r>
+        <w:t>(</w:t>
+      </w:r>
+      <w:proofErr w:type="gramStart"/>
+      <w:r>
+        <w:t>).show</w:t>
+      </w:r>
+      <w:proofErr w:type="gramEnd"/>
+      <w:r>
+        <w:t>();</w:t>
       </w:r>
     </w:p>
     <w:p>
@@ -1587,16 +1832,32 @@
         <w:ind w:left="360"/>
       </w:pPr>
       <w:r>
-        <w:t xml:space="preserve">    public void display() {</w:t>
-      </w:r>
-    </w:p>
-    <w:p>
-      <w:pPr>
-        <w:spacing w:before="240" w:after="240"/>
-        <w:ind w:left="360"/>
-      </w:pPr>
-      <w:r>
-        <w:t xml:space="preserve">        System.out.println("super class method");</w:t>
+        <w:t xml:space="preserve">    public void </w:t>
+      </w:r>
+      <w:proofErr w:type="gramStart"/>
+      <w:r>
+        <w:t>display(</w:t>
+      </w:r>
+      <w:proofErr w:type="gramEnd"/>
+      <w:r>
+        <w:t>) {</w:t>
+      </w:r>
+    </w:p>
+    <w:p>
+      <w:pPr>
+        <w:spacing w:before="240" w:after="240"/>
+        <w:ind w:left="360"/>
+      </w:pPr>
+      <w:r>
+        <w:t xml:space="preserve">        </w:t>
+      </w:r>
+      <w:proofErr w:type="spellStart"/>
+      <w:r>
+        <w:t>System.out.println</w:t>
+      </w:r>
+      <w:proofErr w:type="spellEnd"/>
+      <w:r>
+        <w:t>("super class method");</w:t>
       </w:r>
     </w:p>
     <w:p>
@@ -1632,7 +1893,15 @@
         <w:ind w:left="360"/>
       </w:pPr>
       <w:r>
-        <w:t>public class ThisUse extends q3 {</w:t>
+        <w:t xml:space="preserve">public class </w:t>
+      </w:r>
+      <w:proofErr w:type="spellStart"/>
+      <w:r>
+        <w:t>ThisUse</w:t>
+      </w:r>
+      <w:proofErr w:type="spellEnd"/>
+      <w:r>
+        <w:t xml:space="preserve"> extends q3 {</w:t>
       </w:r>
     </w:p>
     <w:p>
@@ -1659,16 +1928,37 @@
         <w:ind w:left="360"/>
       </w:pPr>
       <w:r>
-        <w:t xml:space="preserve">    public ThisUse(int num) {</w:t>
-      </w:r>
-    </w:p>
-    <w:p>
-      <w:pPr>
-        <w:spacing w:before="240" w:after="240"/>
-        <w:ind w:left="360"/>
-      </w:pPr>
-      <w:r>
-        <w:t xml:space="preserve">        this.num = num;</w:t>
+        <w:t xml:space="preserve">    public </w:t>
+      </w:r>
+      <w:proofErr w:type="spellStart"/>
+      <w:proofErr w:type="gramStart"/>
+      <w:r>
+        <w:t>ThisUse</w:t>
+      </w:r>
+      <w:proofErr w:type="spellEnd"/>
+      <w:r>
+        <w:t>(</w:t>
+      </w:r>
+      <w:proofErr w:type="gramEnd"/>
+      <w:r>
+        <w:t>int num) {</w:t>
+      </w:r>
+    </w:p>
+    <w:p>
+      <w:pPr>
+        <w:spacing w:before="240" w:after="240"/>
+        <w:ind w:left="360"/>
+      </w:pPr>
+      <w:r>
+        <w:t xml:space="preserve">        </w:t>
+      </w:r>
+      <w:proofErr w:type="spellStart"/>
+      <w:r>
+        <w:t>this.num</w:t>
+      </w:r>
+      <w:proofErr w:type="spellEnd"/>
+      <w:r>
+        <w:t xml:space="preserve"> = num;</w:t>
       </w:r>
     </w:p>
     <w:p>
@@ -1695,7 +1985,15 @@
         <w:ind w:left="360"/>
       </w:pPr>
       <w:r>
-        <w:t xml:space="preserve">    public void display() {</w:t>
+        <w:t xml:space="preserve">    public void </w:t>
+      </w:r>
+      <w:proofErr w:type="gramStart"/>
+      <w:r>
+        <w:t>display(</w:t>
+      </w:r>
+      <w:proofErr w:type="gramEnd"/>
+      <w:r>
+        <w:t>) {</w:t>
       </w:r>
     </w:p>
     <w:p>
@@ -1705,7 +2003,15 @@
       </w:pPr>
       <w:r>
         <w:lastRenderedPageBreak/>
-        <w:t xml:space="preserve">        System.out.println("display method");</w:t>
+        <w:t xml:space="preserve">        </w:t>
+      </w:r>
+      <w:proofErr w:type="spellStart"/>
+      <w:r>
+        <w:t>System.out.println</w:t>
+      </w:r>
+      <w:proofErr w:type="spellEnd"/>
+      <w:r>
+        <w:t>("display method");</w:t>
       </w:r>
     </w:p>
     <w:p>
@@ -1732,43 +2038,93 @@
         <w:ind w:left="360"/>
       </w:pPr>
       <w:r>
-        <w:t xml:space="preserve">    public void Show() {</w:t>
-      </w:r>
-    </w:p>
-    <w:p>
-      <w:pPr>
-        <w:spacing w:before="240" w:after="240"/>
-        <w:ind w:left="360"/>
-      </w:pPr>
-      <w:r>
-        <w:t xml:space="preserve">        this.display();</w:t>
-      </w:r>
-    </w:p>
-    <w:p>
-      <w:pPr>
-        <w:spacing w:before="240" w:after="240"/>
-        <w:ind w:left="360"/>
-      </w:pPr>
-      <w:r>
-        <w:t xml:space="preserve">        display();</w:t>
-      </w:r>
-    </w:p>
-    <w:p>
-      <w:pPr>
-        <w:spacing w:before="240" w:after="240"/>
-        <w:ind w:left="360"/>
-      </w:pPr>
-      <w:r>
-        <w:t xml:space="preserve">        System.out.println(this.num);</w:t>
-      </w:r>
-    </w:p>
-    <w:p>
-      <w:pPr>
-        <w:spacing w:before="240" w:after="240"/>
-        <w:ind w:left="360"/>
-      </w:pPr>
-      <w:r>
-        <w:t xml:space="preserve">        System.out.println(num);</w:t>
+        <w:t xml:space="preserve">    public void </w:t>
+      </w:r>
+      <w:proofErr w:type="gramStart"/>
+      <w:r>
+        <w:t>Show(</w:t>
+      </w:r>
+      <w:proofErr w:type="gramEnd"/>
+      <w:r>
+        <w:t>) {</w:t>
+      </w:r>
+    </w:p>
+    <w:p>
+      <w:pPr>
+        <w:spacing w:before="240" w:after="240"/>
+        <w:ind w:left="360"/>
+      </w:pPr>
+      <w:r>
+        <w:t xml:space="preserve">        </w:t>
+      </w:r>
+      <w:proofErr w:type="spellStart"/>
+      <w:proofErr w:type="gramStart"/>
+      <w:r>
+        <w:t>this.display</w:t>
+      </w:r>
+      <w:proofErr w:type="spellEnd"/>
+      <w:proofErr w:type="gramEnd"/>
+      <w:r>
+        <w:t>();</w:t>
+      </w:r>
+    </w:p>
+    <w:p>
+      <w:pPr>
+        <w:spacing w:before="240" w:after="240"/>
+        <w:ind w:left="360"/>
+      </w:pPr>
+      <w:r>
+        <w:t xml:space="preserve">        </w:t>
+      </w:r>
+      <w:proofErr w:type="gramStart"/>
+      <w:r>
+        <w:t>display(</w:t>
+      </w:r>
+      <w:proofErr w:type="gramEnd"/>
+      <w:r>
+        <w:t>);</w:t>
+      </w:r>
+    </w:p>
+    <w:p>
+      <w:pPr>
+        <w:spacing w:before="240" w:after="240"/>
+        <w:ind w:left="360"/>
+      </w:pPr>
+      <w:r>
+        <w:t xml:space="preserve">        </w:t>
+      </w:r>
+      <w:proofErr w:type="spellStart"/>
+      <w:r>
+        <w:t>System.out.println</w:t>
+      </w:r>
+      <w:proofErr w:type="spellEnd"/>
+      <w:r>
+        <w:t>(</w:t>
+      </w:r>
+      <w:proofErr w:type="spellStart"/>
+      <w:r>
+        <w:t>this.num</w:t>
+      </w:r>
+      <w:proofErr w:type="spellEnd"/>
+      <w:r>
+        <w:t>);</w:t>
+      </w:r>
+    </w:p>
+    <w:p>
+      <w:pPr>
+        <w:spacing w:before="240" w:after="240"/>
+        <w:ind w:left="360"/>
+      </w:pPr>
+      <w:r>
+        <w:t xml:space="preserve">        </w:t>
+      </w:r>
+      <w:proofErr w:type="spellStart"/>
+      <w:r>
+        <w:t>System.out.println</w:t>
+      </w:r>
+      <w:proofErr w:type="spellEnd"/>
+      <w:r>
+        <w:t>(num);</w:t>
       </w:r>
     </w:p>
     <w:p>
@@ -1795,25 +2151,72 @@
         <w:ind w:left="360"/>
       </w:pPr>
       <w:r>
-        <w:t xml:space="preserve">    public static void main(String[] args) {</w:t>
-      </w:r>
-    </w:p>
-    <w:p>
-      <w:pPr>
-        <w:spacing w:before="240" w:after="240"/>
-        <w:ind w:left="360"/>
-      </w:pPr>
-      <w:r>
-        <w:t xml:space="preserve">        ThisUse o = new ThisUse(10);</w:t>
-      </w:r>
-    </w:p>
-    <w:p>
-      <w:pPr>
-        <w:spacing w:before="240" w:after="240"/>
-        <w:ind w:left="360"/>
-      </w:pPr>
-      <w:r>
-        <w:t xml:space="preserve">        o.Show();</w:t>
+        <w:t xml:space="preserve">    public static void </w:t>
+      </w:r>
+      <w:proofErr w:type="gramStart"/>
+      <w:r>
+        <w:t>main(String[</w:t>
+      </w:r>
+      <w:proofErr w:type="gramEnd"/>
+      <w:r>
+        <w:t xml:space="preserve">] </w:t>
+      </w:r>
+      <w:proofErr w:type="spellStart"/>
+      <w:r>
+        <w:t>args</w:t>
+      </w:r>
+      <w:proofErr w:type="spellEnd"/>
+      <w:r>
+        <w:t>) {</w:t>
+      </w:r>
+    </w:p>
+    <w:p>
+      <w:pPr>
+        <w:spacing w:before="240" w:after="240"/>
+        <w:ind w:left="360"/>
+      </w:pPr>
+      <w:r>
+        <w:t xml:space="preserve">        </w:t>
+      </w:r>
+      <w:proofErr w:type="spellStart"/>
+      <w:r>
+        <w:t>ThisUse</w:t>
+      </w:r>
+      <w:proofErr w:type="spellEnd"/>
+      <w:r>
+        <w:t xml:space="preserve"> o = new </w:t>
+      </w:r>
+      <w:proofErr w:type="spellStart"/>
+      <w:proofErr w:type="gramStart"/>
+      <w:r>
+        <w:t>ThisUse</w:t>
+      </w:r>
+      <w:proofErr w:type="spellEnd"/>
+      <w:r>
+        <w:t>(</w:t>
+      </w:r>
+      <w:proofErr w:type="gramEnd"/>
+      <w:r>
+        <w:t>10);</w:t>
+      </w:r>
+    </w:p>
+    <w:p>
+      <w:pPr>
+        <w:spacing w:before="240" w:after="240"/>
+        <w:ind w:left="360"/>
+      </w:pPr>
+      <w:r>
+        <w:t xml:space="preserve">        </w:t>
+      </w:r>
+      <w:proofErr w:type="spellStart"/>
+      <w:proofErr w:type="gramStart"/>
+      <w:r>
+        <w:t>o.Show</w:t>
+      </w:r>
+      <w:proofErr w:type="spellEnd"/>
+      <w:proofErr w:type="gramEnd"/>
+      <w:r>
+        <w:t>();</w:t>
       </w:r>
     </w:p>
     <w:p>
@@ -2037,7 +2440,15 @@
       </w:pPr>
       <w:r>
         <w:tab/>
-        <w:t>private Singleton() {</w:t>
+        <w:t xml:space="preserve">private </w:t>
+      </w:r>
+      <w:proofErr w:type="gramStart"/>
+      <w:r>
+        <w:t>Singleton(</w:t>
+      </w:r>
+      <w:proofErr w:type="gramEnd"/>
+      <w:r>
+        <w:t>) {</w:t>
       </w:r>
     </w:p>
     <w:p>
@@ -2079,7 +2490,20 @@
       </w:pPr>
       <w:r>
         <w:tab/>
-        <w:t>public static Singleton getInstance() {</w:t>
+        <w:t xml:space="preserve">public static Singleton </w:t>
+      </w:r>
+      <w:proofErr w:type="spellStart"/>
+      <w:proofErr w:type="gramStart"/>
+      <w:r>
+        <w:t>getInstance</w:t>
+      </w:r>
+      <w:proofErr w:type="spellEnd"/>
+      <w:r>
+        <w:t>(</w:t>
+      </w:r>
+      <w:proofErr w:type="gramEnd"/>
+      <w:r>
+        <w:t>) {</w:t>
       </w:r>
     </w:p>
     <w:p>
@@ -2105,7 +2529,15 @@
       </w:r>
       <w:r>
         <w:tab/>
-        <w:t>instance = new Singleton();  // lazy initialization</w:t>
+        <w:t xml:space="preserve">instance = new </w:t>
+      </w:r>
+      <w:proofErr w:type="gramStart"/>
+      <w:r>
+        <w:t>Singleton();  /</w:t>
+      </w:r>
+      <w:proofErr w:type="gramEnd"/>
+      <w:r>
+        <w:t>/ lazy initialization</w:t>
       </w:r>
     </w:p>
     <w:p>
@@ -2202,7 +2634,23 @@
       </w:pPr>
       <w:r>
         <w:tab/>
-        <w:t>public static void main(String[] args) {</w:t>
+        <w:t xml:space="preserve">public static void </w:t>
+      </w:r>
+      <w:proofErr w:type="gramStart"/>
+      <w:r>
+        <w:t>main(String[</w:t>
+      </w:r>
+      <w:proofErr w:type="gramEnd"/>
+      <w:r>
+        <w:t xml:space="preserve">] </w:t>
+      </w:r>
+      <w:proofErr w:type="spellStart"/>
+      <w:r>
+        <w:t>args</w:t>
+      </w:r>
+      <w:proofErr w:type="spellEnd"/>
+      <w:r>
+        <w:t>) {</w:t>
       </w:r>
     </w:p>
     <w:p>
@@ -2215,7 +2663,15 @@
       </w:r>
       <w:r>
         <w:tab/>
-        <w:t>Singleton obj1 = Singleton.getInstance();</w:t>
+        <w:t xml:space="preserve">Singleton obj1 = </w:t>
+      </w:r>
+      <w:proofErr w:type="spellStart"/>
+      <w:r>
+        <w:t>Singleton.getInstance</w:t>
+      </w:r>
+      <w:proofErr w:type="spellEnd"/>
+      <w:r>
+        <w:t>();</w:t>
       </w:r>
     </w:p>
     <w:p>
@@ -2228,7 +2684,15 @@
       </w:r>
       <w:r>
         <w:tab/>
-        <w:t>Singleton obj2 = Singleton.getInstance();</w:t>
+        <w:t xml:space="preserve">Singleton obj2 = </w:t>
+      </w:r>
+      <w:proofErr w:type="spellStart"/>
+      <w:r>
+        <w:t>Singleton.getInstance</w:t>
+      </w:r>
+      <w:proofErr w:type="spellEnd"/>
+      <w:r>
+        <w:t>();</w:t>
       </w:r>
     </w:p>
     <w:p>
@@ -2241,7 +2705,14 @@
       </w:r>
       <w:r>
         <w:tab/>
-        <w:t>System.out.println(obj1 == obj2); // true</w:t>
+      </w:r>
+      <w:proofErr w:type="spellStart"/>
+      <w:r>
+        <w:t>System.out.println</w:t>
+      </w:r>
+      <w:proofErr w:type="spellEnd"/>
+      <w:r>
+        <w:t>(obj1 == obj2); // true</w:t>
       </w:r>
     </w:p>
     <w:p>
@@ -2410,7 +2881,20 @@
       </w:pPr>
       <w:r>
         <w:tab/>
-        <w:t>public int getId() {</w:t>
+        <w:t xml:space="preserve">public int </w:t>
+      </w:r>
+      <w:proofErr w:type="spellStart"/>
+      <w:proofErr w:type="gramStart"/>
+      <w:r>
+        <w:t>getId</w:t>
+      </w:r>
+      <w:proofErr w:type="spellEnd"/>
+      <w:r>
+        <w:t>(</w:t>
+      </w:r>
+      <w:proofErr w:type="gramEnd"/>
+      <w:r>
+        <w:t>) {</w:t>
       </w:r>
     </w:p>
     <w:p>
@@ -2452,7 +2936,20 @@
       </w:pPr>
       <w:r>
         <w:tab/>
-        <w:t>public void setId(int id) {</w:t>
+        <w:t xml:space="preserve">public void </w:t>
+      </w:r>
+      <w:proofErr w:type="spellStart"/>
+      <w:proofErr w:type="gramStart"/>
+      <w:r>
+        <w:t>setId</w:t>
+      </w:r>
+      <w:proofErr w:type="spellEnd"/>
+      <w:r>
+        <w:t>(</w:t>
+      </w:r>
+      <w:proofErr w:type="gramEnd"/>
+      <w:r>
+        <w:t>int id) {</w:t>
       </w:r>
     </w:p>
     <w:p>
@@ -2494,7 +2991,20 @@
       </w:pPr>
       <w:r>
         <w:tab/>
-        <w:t>public String getName() {</w:t>
+        <w:t xml:space="preserve">public String </w:t>
+      </w:r>
+      <w:proofErr w:type="spellStart"/>
+      <w:proofErr w:type="gramStart"/>
+      <w:r>
+        <w:t>getName</w:t>
+      </w:r>
+      <w:proofErr w:type="spellEnd"/>
+      <w:r>
+        <w:t>(</w:t>
+      </w:r>
+      <w:proofErr w:type="gramEnd"/>
+      <w:r>
+        <w:t>) {</w:t>
       </w:r>
     </w:p>
     <w:p>
@@ -2536,7 +3046,20 @@
       </w:pPr>
       <w:r>
         <w:tab/>
-        <w:t>public void setName(String name) {</w:t>
+        <w:t xml:space="preserve">public void </w:t>
+      </w:r>
+      <w:proofErr w:type="spellStart"/>
+      <w:proofErr w:type="gramStart"/>
+      <w:r>
+        <w:t>setName</w:t>
+      </w:r>
+      <w:proofErr w:type="spellEnd"/>
+      <w:r>
+        <w:t>(</w:t>
+      </w:r>
+      <w:proofErr w:type="gramEnd"/>
+      <w:r>
+        <w:t>String name) {</w:t>
       </w:r>
     </w:p>
     <w:p>
@@ -2549,7 +3072,31 @@
       </w:r>
       <w:r>
         <w:tab/>
-        <w:t>if (!name.isEmpty()) this.name = name;</w:t>
+        <w:t xml:space="preserve">if </w:t>
+      </w:r>
+      <w:proofErr w:type="gramStart"/>
+      <w:r>
+        <w:t>(!</w:t>
+      </w:r>
+      <w:proofErr w:type="spellStart"/>
+      <w:r>
+        <w:t>name</w:t>
+      </w:r>
+      <w:proofErr w:type="gramEnd"/>
+      <w:r>
+        <w:t>.</w:t>
+      </w:r>
+      <w:proofErr w:type="gramStart"/>
+      <w:r>
+        <w:t>isEmpty</w:t>
+      </w:r>
+      <w:proofErr w:type="spellEnd"/>
+      <w:r>
+        <w:t>(</w:t>
+      </w:r>
+      <w:proofErr w:type="gramEnd"/>
+      <w:r>
+        <w:t>)) this.name = name;</w:t>
       </w:r>
     </w:p>
     <w:p>
@@ -2608,25 +3155,66 @@
           <w:sz w:val="24"/>
           <w:szCs w:val="24"/>
         </w:rPr>
-        <w:t>Perform CRUD operation using ArrayList collection in an EmployeeCRUD class for the below Employee</w:t>
-      </w:r>
-    </w:p>
-    <w:p>
-      <w:pPr>
-        <w:spacing w:before="240" w:after="240"/>
-        <w:ind w:left="720"/>
-        <w:rPr>
-          <w:sz w:val="24"/>
-          <w:szCs w:val="24"/>
-        </w:rPr>
-      </w:pPr>
-      <w:r>
-        <w:rPr>
-          <w:sz w:val="24"/>
-          <w:szCs w:val="24"/>
-        </w:rPr>
-        <w:t>class Employee{</w:t>
-      </w:r>
+        <w:t xml:space="preserve">Perform CRUD operation using </w:t>
+      </w:r>
+      <w:proofErr w:type="spellStart"/>
+      <w:r>
+        <w:rPr>
+          <w:sz w:val="24"/>
+          <w:szCs w:val="24"/>
+        </w:rPr>
+        <w:t>ArrayList</w:t>
+      </w:r>
+      <w:proofErr w:type="spellEnd"/>
+      <w:r>
+        <w:rPr>
+          <w:sz w:val="24"/>
+          <w:szCs w:val="24"/>
+        </w:rPr>
+        <w:t xml:space="preserve"> collection in an </w:t>
+      </w:r>
+      <w:proofErr w:type="spellStart"/>
+      <w:r>
+        <w:rPr>
+          <w:sz w:val="24"/>
+          <w:szCs w:val="24"/>
+        </w:rPr>
+        <w:t>EmployeeCRUD</w:t>
+      </w:r>
+      <w:proofErr w:type="spellEnd"/>
+      <w:r>
+        <w:rPr>
+          <w:sz w:val="24"/>
+          <w:szCs w:val="24"/>
+        </w:rPr>
+        <w:t xml:space="preserve"> class for the below Employee</w:t>
+      </w:r>
+    </w:p>
+    <w:p>
+      <w:pPr>
+        <w:spacing w:before="240" w:after="240"/>
+        <w:ind w:left="720"/>
+        <w:rPr>
+          <w:sz w:val="24"/>
+          <w:szCs w:val="24"/>
+        </w:rPr>
+      </w:pPr>
+      <w:r>
+        <w:rPr>
+          <w:sz w:val="24"/>
+          <w:szCs w:val="24"/>
+        </w:rPr>
+        <w:t xml:space="preserve">class </w:t>
+      </w:r>
+      <w:proofErr w:type="gramStart"/>
+      <w:r>
+        <w:rPr>
+          <w:sz w:val="24"/>
+          <w:szCs w:val="24"/>
+        </w:rPr>
+        <w:t>Employee{</w:t>
+      </w:r>
+      <w:proofErr w:type="gramEnd"/>
     </w:p>
     <w:p>
       <w:pPr>
@@ -2806,7 +3394,15 @@
         <w:ind w:left="720"/>
       </w:pPr>
       <w:r>
-        <w:t>import java.util.*;</w:t>
+        <w:t xml:space="preserve">import </w:t>
+      </w:r>
+      <w:proofErr w:type="spellStart"/>
+      <w:r>
+        <w:t>java.util</w:t>
+      </w:r>
+      <w:proofErr w:type="spellEnd"/>
+      <w:r>
+        <w:t>.*;</w:t>
       </w:r>
     </w:p>
     <w:p>
@@ -2869,7 +3465,15 @@
         <w:ind w:left="720"/>
       </w:pPr>
       <w:r>
-        <w:t xml:space="preserve">    public Employee(int id, String name, String department) {</w:t>
+        <w:t xml:space="preserve">    public </w:t>
+      </w:r>
+      <w:proofErr w:type="gramStart"/>
+      <w:r>
+        <w:t>Employee(</w:t>
+      </w:r>
+      <w:proofErr w:type="gramEnd"/>
+      <w:r>
+        <w:t>int id, String name, String department) {</w:t>
       </w:r>
     </w:p>
     <w:p>
@@ -2896,7 +3500,17 @@
         <w:ind w:left="720"/>
       </w:pPr>
       <w:r>
-        <w:t xml:space="preserve">        this.department = department;</w:t>
+        <w:t xml:space="preserve">        </w:t>
+      </w:r>
+      <w:proofErr w:type="spellStart"/>
+      <w:proofErr w:type="gramStart"/>
+      <w:r>
+        <w:t>this.department</w:t>
+      </w:r>
+      <w:proofErr w:type="spellEnd"/>
+      <w:proofErr w:type="gramEnd"/>
+      <w:r>
+        <w:t xml:space="preserve"> = department;</w:t>
       </w:r>
     </w:p>
     <w:p>
@@ -2924,26 +3538,104 @@
         <w:ind w:left="720"/>
       </w:pPr>
       <w:r>
-        <w:t xml:space="preserve">    public int getId() { return id; }</w:t>
-      </w:r>
-    </w:p>
-    <w:p>
-      <w:pPr>
-        <w:spacing w:before="240" w:after="240"/>
-        <w:ind w:left="720"/>
-      </w:pPr>
-      <w:r>
-        <w:t xml:space="preserve">    public String getName() { return name; }</w:t>
-      </w:r>
-    </w:p>
-    <w:p>
-      <w:pPr>
-        <w:spacing w:before="240" w:after="240"/>
-        <w:ind w:left="720"/>
-      </w:pPr>
-      <w:r>
-        <w:t xml:space="preserve">    public String getDepartment() { return department; }</w:t>
-      </w:r>
+        <w:t xml:space="preserve">    public int </w:t>
+      </w:r>
+      <w:proofErr w:type="spellStart"/>
+      <w:proofErr w:type="gramStart"/>
+      <w:r>
+        <w:t>getId</w:t>
+      </w:r>
+      <w:proofErr w:type="spellEnd"/>
+      <w:r>
+        <w:t>(</w:t>
+      </w:r>
+      <w:proofErr w:type="gramEnd"/>
+      <w:r>
+        <w:t xml:space="preserve">) </w:t>
+      </w:r>
+      <w:proofErr w:type="gramStart"/>
+      <w:r>
+        <w:t>{ return</w:t>
+      </w:r>
+      <w:proofErr w:type="gramEnd"/>
+      <w:r>
+        <w:t xml:space="preserve"> id</w:t>
+      </w:r>
+      <w:proofErr w:type="gramStart"/>
+      <w:r>
+        <w:t>; }</w:t>
+      </w:r>
+      <w:proofErr w:type="gramEnd"/>
+    </w:p>
+    <w:p>
+      <w:pPr>
+        <w:spacing w:before="240" w:after="240"/>
+        <w:ind w:left="720"/>
+      </w:pPr>
+      <w:r>
+        <w:t xml:space="preserve">    public String </w:t>
+      </w:r>
+      <w:proofErr w:type="spellStart"/>
+      <w:proofErr w:type="gramStart"/>
+      <w:r>
+        <w:t>getName</w:t>
+      </w:r>
+      <w:proofErr w:type="spellEnd"/>
+      <w:r>
+        <w:t>(</w:t>
+      </w:r>
+      <w:proofErr w:type="gramEnd"/>
+      <w:r>
+        <w:t xml:space="preserve">) </w:t>
+      </w:r>
+      <w:proofErr w:type="gramStart"/>
+      <w:r>
+        <w:t>{ return</w:t>
+      </w:r>
+      <w:proofErr w:type="gramEnd"/>
+      <w:r>
+        <w:t xml:space="preserve"> name</w:t>
+      </w:r>
+      <w:proofErr w:type="gramStart"/>
+      <w:r>
+        <w:t>; }</w:t>
+      </w:r>
+      <w:proofErr w:type="gramEnd"/>
+    </w:p>
+    <w:p>
+      <w:pPr>
+        <w:spacing w:before="240" w:after="240"/>
+        <w:ind w:left="720"/>
+      </w:pPr>
+      <w:r>
+        <w:t xml:space="preserve">    public String </w:t>
+      </w:r>
+      <w:proofErr w:type="spellStart"/>
+      <w:proofErr w:type="gramStart"/>
+      <w:r>
+        <w:t>getDepartment</w:t>
+      </w:r>
+      <w:proofErr w:type="spellEnd"/>
+      <w:r>
+        <w:t>(</w:t>
+      </w:r>
+      <w:proofErr w:type="gramEnd"/>
+      <w:r>
+        <w:t xml:space="preserve">) </w:t>
+      </w:r>
+      <w:proofErr w:type="gramStart"/>
+      <w:r>
+        <w:t>{ return</w:t>
+      </w:r>
+      <w:proofErr w:type="gramEnd"/>
+      <w:r>
+        <w:t xml:space="preserve"> department</w:t>
+      </w:r>
+      <w:proofErr w:type="gramStart"/>
+      <w:r>
+        <w:t>; }</w:t>
+      </w:r>
+      <w:proofErr w:type="gramEnd"/>
     </w:p>
     <w:p>
       <w:pPr>
@@ -2960,17 +3652,77 @@
         <w:ind w:left="720"/>
       </w:pPr>
       <w:r>
-        <w:t xml:space="preserve">    public void setName(String name) { this.name = name; }</w:t>
-      </w:r>
-    </w:p>
-    <w:p>
-      <w:pPr>
-        <w:spacing w:before="240" w:after="240"/>
-        <w:ind w:left="720"/>
-      </w:pPr>
-      <w:r>
-        <w:t xml:space="preserve">    public void setDepartment(String department) { this.department = department; }</w:t>
-      </w:r>
+        <w:t xml:space="preserve">    public void </w:t>
+      </w:r>
+      <w:proofErr w:type="spellStart"/>
+      <w:proofErr w:type="gramStart"/>
+      <w:r>
+        <w:t>setName</w:t>
+      </w:r>
+      <w:proofErr w:type="spellEnd"/>
+      <w:r>
+        <w:t>(</w:t>
+      </w:r>
+      <w:proofErr w:type="gramEnd"/>
+      <w:r>
+        <w:t xml:space="preserve">String name) </w:t>
+      </w:r>
+      <w:proofErr w:type="gramStart"/>
+      <w:r>
+        <w:t>{ this.name</w:t>
+      </w:r>
+      <w:proofErr w:type="gramEnd"/>
+      <w:r>
+        <w:t xml:space="preserve"> = name</w:t>
+      </w:r>
+      <w:proofErr w:type="gramStart"/>
+      <w:r>
+        <w:t>; }</w:t>
+      </w:r>
+      <w:proofErr w:type="gramEnd"/>
+    </w:p>
+    <w:p>
+      <w:pPr>
+        <w:spacing w:before="240" w:after="240"/>
+        <w:ind w:left="720"/>
+      </w:pPr>
+      <w:r>
+        <w:t xml:space="preserve">    public void </w:t>
+      </w:r>
+      <w:proofErr w:type="spellStart"/>
+      <w:proofErr w:type="gramStart"/>
+      <w:r>
+        <w:t>setDepartment</w:t>
+      </w:r>
+      <w:proofErr w:type="spellEnd"/>
+      <w:r>
+        <w:t>(</w:t>
+      </w:r>
+      <w:proofErr w:type="gramEnd"/>
+      <w:r>
+        <w:t xml:space="preserve">String department) </w:t>
+      </w:r>
+      <w:proofErr w:type="gramStart"/>
+      <w:r>
+        <w:t xml:space="preserve">{ </w:t>
+      </w:r>
+      <w:proofErr w:type="spellStart"/>
+      <w:r>
+        <w:t>this</w:t>
+      </w:r>
+      <w:proofErr w:type="gramEnd"/>
+      <w:r>
+        <w:t>.department</w:t>
+      </w:r>
+      <w:proofErr w:type="spellEnd"/>
+      <w:r>
+        <w:t xml:space="preserve"> = department</w:t>
+      </w:r>
+      <w:proofErr w:type="gramStart"/>
+      <w:r>
+        <w:t>; }</w:t>
+      </w:r>
+      <w:proofErr w:type="gramEnd"/>
     </w:p>
     <w:p>
       <w:pPr>
@@ -2987,7 +3739,20 @@
         <w:ind w:left="720"/>
       </w:pPr>
       <w:r>
-        <w:t xml:space="preserve">    public String toString() {</w:t>
+        <w:t xml:space="preserve">    public String </w:t>
+      </w:r>
+      <w:proofErr w:type="spellStart"/>
+      <w:proofErr w:type="gramStart"/>
+      <w:r>
+        <w:t>toString</w:t>
+      </w:r>
+      <w:proofErr w:type="spellEnd"/>
+      <w:r>
+        <w:t>(</w:t>
+      </w:r>
+      <w:proofErr w:type="gramEnd"/>
+      <w:r>
+        <w:t>) {</w:t>
       </w:r>
     </w:p>
     <w:p>
@@ -3032,16 +3797,40 @@
         <w:ind w:left="720"/>
       </w:pPr>
       <w:r>
-        <w:t>public class EmployeeCRUD {</w:t>
-      </w:r>
-    </w:p>
-    <w:p>
-      <w:pPr>
-        <w:spacing w:before="240" w:after="240"/>
-        <w:ind w:left="720"/>
-      </w:pPr>
-      <w:r>
-        <w:t xml:space="preserve">    List&lt;Employee&gt; employees = new ArrayList&lt;&gt;();</w:t>
+        <w:t xml:space="preserve">public class </w:t>
+      </w:r>
+      <w:proofErr w:type="spellStart"/>
+      <w:r>
+        <w:t>EmployeeCRUD</w:t>
+      </w:r>
+      <w:proofErr w:type="spellEnd"/>
+      <w:r>
+        <w:t xml:space="preserve"> {</w:t>
+      </w:r>
+    </w:p>
+    <w:p>
+      <w:pPr>
+        <w:spacing w:before="240" w:after="240"/>
+        <w:ind w:left="720"/>
+      </w:pPr>
+      <w:r>
+        <w:t xml:space="preserve">    List&lt;Employee&gt; employees = new </w:t>
+      </w:r>
+      <w:proofErr w:type="spellStart"/>
+      <w:r>
+        <w:t>ArrayList</w:t>
+      </w:r>
+      <w:proofErr w:type="spellEnd"/>
+      <w:r>
+        <w:t>&lt;</w:t>
+      </w:r>
+      <w:proofErr w:type="gramStart"/>
+      <w:r>
+        <w:t>&gt;(</w:t>
+      </w:r>
+      <w:proofErr w:type="gramEnd"/>
+      <w:r>
+        <w:t>);</w:t>
       </w:r>
     </w:p>
     <w:p>
@@ -3059,16 +3848,32 @@
         <w:ind w:left="720"/>
       </w:pPr>
       <w:r>
-        <w:t xml:space="preserve">    public void create(Employee e) {</w:t>
-      </w:r>
-    </w:p>
-    <w:p>
-      <w:pPr>
-        <w:spacing w:before="240" w:after="240"/>
-        <w:ind w:left="720"/>
-      </w:pPr>
-      <w:r>
-        <w:t xml:space="preserve">        employees.add(e);</w:t>
+        <w:t xml:space="preserve">    public void </w:t>
+      </w:r>
+      <w:proofErr w:type="gramStart"/>
+      <w:r>
+        <w:t>create(</w:t>
+      </w:r>
+      <w:proofErr w:type="gramEnd"/>
+      <w:r>
+        <w:t>Employee e) {</w:t>
+      </w:r>
+    </w:p>
+    <w:p>
+      <w:pPr>
+        <w:spacing w:before="240" w:after="240"/>
+        <w:ind w:left="720"/>
+      </w:pPr>
+      <w:r>
+        <w:t xml:space="preserve">        </w:t>
+      </w:r>
+      <w:proofErr w:type="spellStart"/>
+      <w:r>
+        <w:t>employees.add</w:t>
+      </w:r>
+      <w:proofErr w:type="spellEnd"/>
+      <w:r>
+        <w:t>(e);</w:t>
       </w:r>
     </w:p>
     <w:p>
@@ -3095,16 +3900,52 @@
         <w:ind w:left="720"/>
       </w:pPr>
       <w:r>
-        <w:t xml:space="preserve">    public void read() {</w:t>
-      </w:r>
-    </w:p>
-    <w:p>
-      <w:pPr>
-        <w:spacing w:before="240" w:after="240"/>
-        <w:ind w:left="720"/>
-      </w:pPr>
-      <w:r>
-        <w:t xml:space="preserve">        employees.forEach(System.out::println);</w:t>
+        <w:t xml:space="preserve">    public void </w:t>
+      </w:r>
+      <w:proofErr w:type="gramStart"/>
+      <w:r>
+        <w:t>read(</w:t>
+      </w:r>
+      <w:proofErr w:type="gramEnd"/>
+      <w:r>
+        <w:t>) {</w:t>
+      </w:r>
+    </w:p>
+    <w:p>
+      <w:pPr>
+        <w:spacing w:before="240" w:after="240"/>
+        <w:ind w:left="720"/>
+      </w:pPr>
+      <w:r>
+        <w:t xml:space="preserve">        </w:t>
+      </w:r>
+      <w:proofErr w:type="spellStart"/>
+      <w:proofErr w:type="gramStart"/>
+      <w:r>
+        <w:t>employees.forEach</w:t>
+      </w:r>
+      <w:proofErr w:type="spellEnd"/>
+      <w:proofErr w:type="gramEnd"/>
+      <w:r>
+        <w:t>(</w:t>
+      </w:r>
+      <w:proofErr w:type="spellStart"/>
+      <w:proofErr w:type="gramStart"/>
+      <w:r>
+        <w:t>System.out</w:t>
+      </w:r>
+      <w:proofErr w:type="spellEnd"/>
+      <w:r>
+        <w:t>::</w:t>
+      </w:r>
+      <w:proofErr w:type="spellStart"/>
+      <w:proofErr w:type="gramEnd"/>
+      <w:r>
+        <w:t>println</w:t>
+      </w:r>
+      <w:proofErr w:type="spellEnd"/>
+      <w:r>
+        <w:t>);</w:t>
       </w:r>
     </w:p>
     <w:p>
@@ -3132,43 +3973,89 @@
         <w:ind w:left="720"/>
       </w:pPr>
       <w:r>
-        <w:t xml:space="preserve">    public void update(int id, String name, String dept) {</w:t>
-      </w:r>
-    </w:p>
-    <w:p>
-      <w:pPr>
-        <w:spacing w:before="240" w:after="240"/>
-        <w:ind w:left="720"/>
-      </w:pPr>
-      <w:r>
-        <w:t xml:space="preserve">        for (Employee e : employees) {</w:t>
-      </w:r>
-    </w:p>
-    <w:p>
-      <w:pPr>
-        <w:spacing w:before="240" w:after="240"/>
-        <w:ind w:left="720"/>
-      </w:pPr>
-      <w:r>
-        <w:t xml:space="preserve">            if (e.getId() == id) {</w:t>
-      </w:r>
-    </w:p>
-    <w:p>
-      <w:pPr>
-        <w:spacing w:before="240" w:after="240"/>
-        <w:ind w:left="720"/>
-      </w:pPr>
-      <w:r>
-        <w:t xml:space="preserve">                e.setName(name);</w:t>
-      </w:r>
-    </w:p>
-    <w:p>
-      <w:pPr>
-        <w:spacing w:before="240" w:after="240"/>
-        <w:ind w:left="720"/>
-      </w:pPr>
-      <w:r>
-        <w:t xml:space="preserve">                e.setDepartment(dept);</w:t>
+        <w:t xml:space="preserve">    public void </w:t>
+      </w:r>
+      <w:proofErr w:type="gramStart"/>
+      <w:r>
+        <w:t>update(</w:t>
+      </w:r>
+      <w:proofErr w:type="gramEnd"/>
+      <w:r>
+        <w:t>int id, String name, String dept) {</w:t>
+      </w:r>
+    </w:p>
+    <w:p>
+      <w:pPr>
+        <w:spacing w:before="240" w:after="240"/>
+        <w:ind w:left="720"/>
+      </w:pPr>
+      <w:r>
+        <w:t xml:space="preserve">        for (Employee </w:t>
+      </w:r>
+      <w:proofErr w:type="gramStart"/>
+      <w:r>
+        <w:t>e :</w:t>
+      </w:r>
+      <w:proofErr w:type="gramEnd"/>
+      <w:r>
+        <w:t xml:space="preserve"> employees) {</w:t>
+      </w:r>
+    </w:p>
+    <w:p>
+      <w:pPr>
+        <w:spacing w:before="240" w:after="240"/>
+        <w:ind w:left="720"/>
+      </w:pPr>
+      <w:r>
+        <w:t xml:space="preserve">            if (</w:t>
+      </w:r>
+      <w:proofErr w:type="spellStart"/>
+      <w:proofErr w:type="gramStart"/>
+      <w:r>
+        <w:t>e.getId</w:t>
+      </w:r>
+      <w:proofErr w:type="spellEnd"/>
+      <w:proofErr w:type="gramEnd"/>
+      <w:r>
+        <w:t>() == id) {</w:t>
+      </w:r>
+    </w:p>
+    <w:p>
+      <w:pPr>
+        <w:spacing w:before="240" w:after="240"/>
+        <w:ind w:left="720"/>
+      </w:pPr>
+      <w:r>
+        <w:t xml:space="preserve">                </w:t>
+      </w:r>
+      <w:proofErr w:type="spellStart"/>
+      <w:proofErr w:type="gramStart"/>
+      <w:r>
+        <w:t>e.setName</w:t>
+      </w:r>
+      <w:proofErr w:type="spellEnd"/>
+      <w:proofErr w:type="gramEnd"/>
+      <w:r>
+        <w:t>(name);</w:t>
+      </w:r>
+    </w:p>
+    <w:p>
+      <w:pPr>
+        <w:spacing w:before="240" w:after="240"/>
+        <w:ind w:left="720"/>
+      </w:pPr>
+      <w:r>
+        <w:t xml:space="preserve">                </w:t>
+      </w:r>
+      <w:proofErr w:type="spellStart"/>
+      <w:proofErr w:type="gramStart"/>
+      <w:r>
+        <w:t>e.setDepartment</w:t>
+      </w:r>
+      <w:proofErr w:type="spellEnd"/>
+      <w:proofErr w:type="gramEnd"/>
+      <w:r>
+        <w:t>(dept);</w:t>
       </w:r>
     </w:p>
     <w:p>
@@ -3213,16 +4100,44 @@
         <w:ind w:left="720"/>
       </w:pPr>
       <w:r>
-        <w:t xml:space="preserve">    public void delete(int id) {</w:t>
-      </w:r>
-    </w:p>
-    <w:p>
-      <w:pPr>
-        <w:spacing w:before="240" w:after="240"/>
-        <w:ind w:left="720"/>
-      </w:pPr>
-      <w:r>
-        <w:t xml:space="preserve">        employees.removeIf(e -&gt; e.getId() == id);</w:t>
+        <w:t xml:space="preserve">    public void </w:t>
+      </w:r>
+      <w:proofErr w:type="gramStart"/>
+      <w:r>
+        <w:t>delete(</w:t>
+      </w:r>
+      <w:proofErr w:type="gramEnd"/>
+      <w:r>
+        <w:t>int id) {</w:t>
+      </w:r>
+    </w:p>
+    <w:p>
+      <w:pPr>
+        <w:spacing w:before="240" w:after="240"/>
+        <w:ind w:left="720"/>
+      </w:pPr>
+      <w:r>
+        <w:t xml:space="preserve">        </w:t>
+      </w:r>
+      <w:proofErr w:type="spellStart"/>
+      <w:proofErr w:type="gramStart"/>
+      <w:r>
+        <w:t>employees.removeIf</w:t>
+      </w:r>
+      <w:proofErr w:type="spellEnd"/>
+      <w:proofErr w:type="gramEnd"/>
+      <w:r>
+        <w:t xml:space="preserve">(e -&gt; </w:t>
+      </w:r>
+      <w:proofErr w:type="spellStart"/>
+      <w:proofErr w:type="gramStart"/>
+      <w:r>
+        <w:t>e.getId</w:t>
+      </w:r>
+      <w:proofErr w:type="spellEnd"/>
+      <w:proofErr w:type="gramEnd"/>
+      <w:r>
+        <w:t>() == id);</w:t>
       </w:r>
     </w:p>
     <w:p>
@@ -3249,79 +4164,202 @@
         <w:ind w:left="720"/>
       </w:pPr>
       <w:r>
-        <w:t xml:space="preserve">    public static void main(String[] args) {</w:t>
-      </w:r>
-    </w:p>
-    <w:p>
-      <w:pPr>
-        <w:spacing w:before="240" w:after="240"/>
-        <w:ind w:left="720"/>
-      </w:pPr>
-      <w:r>
-        <w:t xml:space="preserve">        EmployeeCRUD crud = new EmployeeCRUD();</w:t>
-      </w:r>
-    </w:p>
-    <w:p>
-      <w:pPr>
-        <w:spacing w:before="240" w:after="240"/>
-        <w:ind w:left="720"/>
-      </w:pPr>
-      <w:r>
-        <w:t xml:space="preserve">        crud.create(new Employee(1, "Alice", "HR"));</w:t>
-      </w:r>
-    </w:p>
-    <w:p>
-      <w:pPr>
-        <w:spacing w:before="240" w:after="240"/>
-        <w:ind w:left="720"/>
-      </w:pPr>
-      <w:r>
-        <w:t xml:space="preserve">        crud.create(new Employee(2, "Bob", "IT"));</w:t>
-      </w:r>
-    </w:p>
-    <w:p>
-      <w:pPr>
-        <w:spacing w:before="240" w:after="240"/>
-        <w:ind w:left="720"/>
-      </w:pPr>
-      <w:r>
-        <w:t xml:space="preserve">        crud.read();</w:t>
-      </w:r>
-    </w:p>
-    <w:p>
-      <w:pPr>
-        <w:spacing w:before="240" w:after="240"/>
-        <w:ind w:left="720"/>
-      </w:pPr>
-      <w:r>
-        <w:t xml:space="preserve">        crud.update(2, "Bobby", "Engineering");</w:t>
-      </w:r>
-    </w:p>
-    <w:p>
-      <w:pPr>
-        <w:spacing w:before="240" w:after="240"/>
-        <w:ind w:left="720"/>
-      </w:pPr>
-      <w:r>
-        <w:t xml:space="preserve">        crud.read();</w:t>
-      </w:r>
-    </w:p>
-    <w:p>
-      <w:pPr>
-        <w:spacing w:before="240" w:after="240"/>
-        <w:ind w:left="720"/>
-      </w:pPr>
-      <w:r>
-        <w:t xml:space="preserve">        crud.delete(1);</w:t>
-      </w:r>
-    </w:p>
-    <w:p>
-      <w:pPr>
-        <w:spacing w:before="240" w:after="240"/>
-        <w:ind w:left="720"/>
-      </w:pPr>
-      <w:r>
-        <w:t xml:space="preserve">        crud.read();</w:t>
+        <w:t xml:space="preserve">    public static void </w:t>
+      </w:r>
+      <w:proofErr w:type="gramStart"/>
+      <w:r>
+        <w:t>main(String[</w:t>
+      </w:r>
+      <w:proofErr w:type="gramEnd"/>
+      <w:r>
+        <w:t xml:space="preserve">] </w:t>
+      </w:r>
+      <w:proofErr w:type="spellStart"/>
+      <w:r>
+        <w:t>args</w:t>
+      </w:r>
+      <w:proofErr w:type="spellEnd"/>
+      <w:r>
+        <w:t>) {</w:t>
+      </w:r>
+    </w:p>
+    <w:p>
+      <w:pPr>
+        <w:spacing w:before="240" w:after="240"/>
+        <w:ind w:left="720"/>
+      </w:pPr>
+      <w:r>
+        <w:t xml:space="preserve">        </w:t>
+      </w:r>
+      <w:proofErr w:type="spellStart"/>
+      <w:r>
+        <w:t>EmployeeCRUD</w:t>
+      </w:r>
+      <w:proofErr w:type="spellEnd"/>
+      <w:r>
+        <w:t xml:space="preserve"> crud = new </w:t>
+      </w:r>
+      <w:proofErr w:type="spellStart"/>
+      <w:proofErr w:type="gramStart"/>
+      <w:r>
+        <w:t>EmployeeCRUD</w:t>
+      </w:r>
+      <w:proofErr w:type="spellEnd"/>
+      <w:r>
+        <w:t>(</w:t>
+      </w:r>
+      <w:proofErr w:type="gramEnd"/>
+      <w:r>
+        <w:t>);</w:t>
+      </w:r>
+    </w:p>
+    <w:p>
+      <w:pPr>
+        <w:spacing w:before="240" w:after="240"/>
+        <w:ind w:left="720"/>
+      </w:pPr>
+      <w:r>
+        <w:t xml:space="preserve">        </w:t>
+      </w:r>
+      <w:proofErr w:type="spellStart"/>
+      <w:proofErr w:type="gramStart"/>
+      <w:r>
+        <w:t>crud.create</w:t>
+      </w:r>
+      <w:proofErr w:type="spellEnd"/>
+      <w:proofErr w:type="gramEnd"/>
+      <w:r>
+        <w:t xml:space="preserve">(new </w:t>
+      </w:r>
+      <w:proofErr w:type="gramStart"/>
+      <w:r>
+        <w:t>Employee(</w:t>
+      </w:r>
+      <w:proofErr w:type="gramEnd"/>
+      <w:r>
+        <w:t>1, "Alice", "HR"));</w:t>
+      </w:r>
+    </w:p>
+    <w:p>
+      <w:pPr>
+        <w:spacing w:before="240" w:after="240"/>
+        <w:ind w:left="720"/>
+      </w:pPr>
+      <w:r>
+        <w:t xml:space="preserve">        </w:t>
+      </w:r>
+      <w:proofErr w:type="spellStart"/>
+      <w:proofErr w:type="gramStart"/>
+      <w:r>
+        <w:t>crud.create</w:t>
+      </w:r>
+      <w:proofErr w:type="spellEnd"/>
+      <w:proofErr w:type="gramEnd"/>
+      <w:r>
+        <w:t xml:space="preserve">(new </w:t>
+      </w:r>
+      <w:proofErr w:type="gramStart"/>
+      <w:r>
+        <w:t>Employee(</w:t>
+      </w:r>
+      <w:proofErr w:type="gramEnd"/>
+      <w:r>
+        <w:t>2, "Bob", "IT"));</w:t>
+      </w:r>
+    </w:p>
+    <w:p>
+      <w:pPr>
+        <w:spacing w:before="240" w:after="240"/>
+        <w:ind w:left="720"/>
+      </w:pPr>
+      <w:r>
+        <w:t xml:space="preserve">        </w:t>
+      </w:r>
+      <w:proofErr w:type="spellStart"/>
+      <w:proofErr w:type="gramStart"/>
+      <w:r>
+        <w:t>crud.read</w:t>
+      </w:r>
+      <w:proofErr w:type="spellEnd"/>
+      <w:proofErr w:type="gramEnd"/>
+      <w:r>
+        <w:t>();</w:t>
+      </w:r>
+    </w:p>
+    <w:p>
+      <w:pPr>
+        <w:spacing w:before="240" w:after="240"/>
+        <w:ind w:left="720"/>
+      </w:pPr>
+      <w:r>
+        <w:t xml:space="preserve">        </w:t>
+      </w:r>
+      <w:proofErr w:type="spellStart"/>
+      <w:proofErr w:type="gramStart"/>
+      <w:r>
+        <w:t>crud.update</w:t>
+      </w:r>
+      <w:proofErr w:type="spellEnd"/>
+      <w:proofErr w:type="gramEnd"/>
+      <w:r>
+        <w:t>(2, "Bobby", "Engineering");</w:t>
+      </w:r>
+    </w:p>
+    <w:p>
+      <w:pPr>
+        <w:spacing w:before="240" w:after="240"/>
+        <w:ind w:left="720"/>
+      </w:pPr>
+      <w:r>
+        <w:t xml:space="preserve">        </w:t>
+      </w:r>
+      <w:proofErr w:type="spellStart"/>
+      <w:proofErr w:type="gramStart"/>
+      <w:r>
+        <w:t>crud.read</w:t>
+      </w:r>
+      <w:proofErr w:type="spellEnd"/>
+      <w:proofErr w:type="gramEnd"/>
+      <w:r>
+        <w:t>();</w:t>
+      </w:r>
+    </w:p>
+    <w:p>
+      <w:pPr>
+        <w:spacing w:before="240" w:after="240"/>
+        <w:ind w:left="720"/>
+      </w:pPr>
+      <w:r>
+        <w:t xml:space="preserve">        </w:t>
+      </w:r>
+      <w:proofErr w:type="spellStart"/>
+      <w:proofErr w:type="gramStart"/>
+      <w:r>
+        <w:t>crud.delete</w:t>
+      </w:r>
+      <w:proofErr w:type="spellEnd"/>
+      <w:proofErr w:type="gramEnd"/>
+      <w:r>
+        <w:t>(1);</w:t>
+      </w:r>
+    </w:p>
+    <w:p>
+      <w:pPr>
+        <w:spacing w:before="240" w:after="240"/>
+        <w:ind w:left="720"/>
+      </w:pPr>
+      <w:r>
+        <w:t xml:space="preserve">        </w:t>
+      </w:r>
+      <w:proofErr w:type="spellStart"/>
+      <w:proofErr w:type="gramStart"/>
+      <w:r>
+        <w:t>crud.read</w:t>
+      </w:r>
+      <w:proofErr w:type="spellEnd"/>
+      <w:proofErr w:type="gramEnd"/>
+      <w:r>
+        <w:t>();</w:t>
       </w:r>
     </w:p>
     <w:p>
@@ -3438,25 +4476,50 @@
           <w:sz w:val="24"/>
           <w:szCs w:val="24"/>
         </w:rPr>
-        <w:t>Perform CRUD operation using JDBC in an EmployeeJDBC class for the below Employee</w:t>
-      </w:r>
-    </w:p>
-    <w:p>
-      <w:pPr>
-        <w:spacing w:before="240" w:after="240"/>
-        <w:ind w:left="720"/>
-        <w:rPr>
-          <w:sz w:val="24"/>
-          <w:szCs w:val="24"/>
-        </w:rPr>
-      </w:pPr>
-      <w:r>
-        <w:rPr>
-          <w:sz w:val="24"/>
-          <w:szCs w:val="24"/>
-        </w:rPr>
-        <w:t>class Employee{</w:t>
-      </w:r>
+        <w:t xml:space="preserve">Perform CRUD operation using JDBC in an </w:t>
+      </w:r>
+      <w:proofErr w:type="spellStart"/>
+      <w:r>
+        <w:rPr>
+          <w:sz w:val="24"/>
+          <w:szCs w:val="24"/>
+        </w:rPr>
+        <w:t>EmployeeJDBC</w:t>
+      </w:r>
+      <w:proofErr w:type="spellEnd"/>
+      <w:r>
+        <w:rPr>
+          <w:sz w:val="24"/>
+          <w:szCs w:val="24"/>
+        </w:rPr>
+        <w:t xml:space="preserve"> class for the below Employee</w:t>
+      </w:r>
+    </w:p>
+    <w:p>
+      <w:pPr>
+        <w:spacing w:before="240" w:after="240"/>
+        <w:ind w:left="720"/>
+        <w:rPr>
+          <w:sz w:val="24"/>
+          <w:szCs w:val="24"/>
+        </w:rPr>
+      </w:pPr>
+      <w:r>
+        <w:rPr>
+          <w:sz w:val="24"/>
+          <w:szCs w:val="24"/>
+        </w:rPr>
+        <w:t xml:space="preserve">class </w:t>
+      </w:r>
+      <w:proofErr w:type="gramStart"/>
+      <w:r>
+        <w:rPr>
+          <w:sz w:val="24"/>
+          <w:szCs w:val="24"/>
+        </w:rPr>
+        <w:t>Employee{</w:t>
+      </w:r>
+      <w:proofErr w:type="gramEnd"/>
     </w:p>
     <w:p>
       <w:pPr>
@@ -3604,6 +4667,10 @@
       <w:pPr>
         <w:spacing w:before="240" w:after="240"/>
         <w:ind w:left="720"/>
+        <w:rPr>
+          <w:bCs/>
+          <w:lang w:val="en-IN"/>
+        </w:rPr>
       </w:pPr>
       <w:r>
         <w:rPr>
@@ -3613,511 +4680,2169 @@
       </w:r>
       <w:r>
         <w:rPr>
-          <w:b/>
-        </w:rPr>
-        <w:br/>
-      </w:r>
-      <w:r>
-        <w:rPr>
-          <w:b/>
-        </w:rPr>
-        <w:br/>
+          <w:bCs/>
+          <w:lang w:val="en-IN"/>
+        </w:rPr>
+        <w:br/>
+      </w:r>
+      <w:r>
+        <w:rPr>
+          <w:bCs/>
+          <w:lang w:val="en-IN"/>
+        </w:rPr>
+        <w:br/>
+        <w:t xml:space="preserve">import </w:t>
+      </w:r>
+      <w:proofErr w:type="spellStart"/>
+      <w:r>
+        <w:rPr>
+          <w:bCs/>
+          <w:lang w:val="en-IN"/>
+        </w:rPr>
+        <w:t>java.sql</w:t>
+      </w:r>
+      <w:proofErr w:type="spellEnd"/>
+      <w:r>
+        <w:rPr>
+          <w:bCs/>
+          <w:lang w:val="en-IN"/>
+        </w:rPr>
+        <w:t>.*;</w:t>
+      </w:r>
+      <w:r>
+        <w:rPr>
+          <w:bCs/>
+          <w:lang w:val="en-IN"/>
+        </w:rPr>
+        <w:br/>
+      </w:r>
+      <w:r>
+        <w:rPr>
+          <w:bCs/>
+          <w:lang w:val="en-IN"/>
+        </w:rPr>
+        <w:br/>
+        <w:t xml:space="preserve">public class </w:t>
+      </w:r>
+      <w:proofErr w:type="spellStart"/>
+      <w:r>
+        <w:rPr>
+          <w:bCs/>
+          <w:lang w:val="en-IN"/>
+        </w:rPr>
+        <w:t>EmployeeJDBC</w:t>
+      </w:r>
+      <w:proofErr w:type="spellEnd"/>
+      <w:r>
+        <w:rPr>
+          <w:bCs/>
+          <w:lang w:val="en-IN"/>
+        </w:rPr>
+        <w:t xml:space="preserve"> {</w:t>
+      </w:r>
+      <w:r>
+        <w:rPr>
+          <w:bCs/>
+          <w:lang w:val="en-IN"/>
+        </w:rPr>
+        <w:br/>
+        <w:t xml:space="preserve">    static final String </w:t>
+      </w:r>
+      <w:r>
+        <w:rPr>
+          <w:bCs/>
+          <w:i/>
+          <w:iCs/>
+          <w:lang w:val="en-IN"/>
+        </w:rPr>
+        <w:t xml:space="preserve">URL </w:t>
+      </w:r>
+      <w:r>
+        <w:rPr>
+          <w:bCs/>
+          <w:lang w:val="en-IN"/>
+        </w:rPr>
+        <w:t>= "</w:t>
+      </w:r>
+      <w:proofErr w:type="spellStart"/>
+      <w:r>
+        <w:rPr>
+          <w:bCs/>
+          <w:lang w:val="en-IN"/>
+        </w:rPr>
+        <w:t>jdbc:mysql</w:t>
+      </w:r>
+      <w:proofErr w:type="spellEnd"/>
+      <w:r>
+        <w:rPr>
+          <w:bCs/>
+          <w:lang w:val="en-IN"/>
+        </w:rPr>
+        <w:t>://localhost:3306/</w:t>
+      </w:r>
+      <w:proofErr w:type="spellStart"/>
+      <w:r>
+        <w:rPr>
+          <w:bCs/>
+          <w:lang w:val="en-IN"/>
+        </w:rPr>
+        <w:t>testdb</w:t>
+      </w:r>
+      <w:proofErr w:type="spellEnd"/>
+      <w:r>
+        <w:rPr>
+          <w:bCs/>
+          <w:lang w:val="en-IN"/>
+        </w:rPr>
+        <w:t>";</w:t>
+      </w:r>
+      <w:r>
+        <w:rPr>
+          <w:bCs/>
+          <w:lang w:val="en-IN"/>
+        </w:rPr>
+        <w:br/>
+        <w:t xml:space="preserve">    static final String </w:t>
+      </w:r>
+      <w:r>
+        <w:rPr>
+          <w:bCs/>
+          <w:i/>
+          <w:iCs/>
+          <w:lang w:val="en-IN"/>
+        </w:rPr>
+        <w:t xml:space="preserve">USER </w:t>
+      </w:r>
+      <w:r>
+        <w:rPr>
+          <w:bCs/>
+          <w:lang w:val="en-IN"/>
+        </w:rPr>
+        <w:t>= "root";</w:t>
+      </w:r>
+      <w:r>
+        <w:rPr>
+          <w:bCs/>
+          <w:lang w:val="en-IN"/>
+        </w:rPr>
+        <w:br/>
+        <w:t xml:space="preserve">    static final String </w:t>
+      </w:r>
+      <w:r>
+        <w:rPr>
+          <w:bCs/>
+          <w:i/>
+          <w:iCs/>
+          <w:lang w:val="en-IN"/>
+        </w:rPr>
+        <w:t xml:space="preserve">PASS </w:t>
+      </w:r>
+      <w:r>
+        <w:rPr>
+          <w:bCs/>
+          <w:lang w:val="en-IN"/>
+        </w:rPr>
+        <w:t>= "root";</w:t>
+      </w:r>
+      <w:r>
+        <w:rPr>
+          <w:bCs/>
+          <w:lang w:val="en-IN"/>
+        </w:rPr>
+        <w:br/>
+      </w:r>
+      <w:r>
+        <w:rPr>
+          <w:bCs/>
+          <w:lang w:val="en-IN"/>
+        </w:rPr>
+        <w:br/>
+        <w:t xml:space="preserve">    public void create(int id, String name, String dept) {</w:t>
+      </w:r>
+      <w:r>
+        <w:rPr>
+          <w:bCs/>
+          <w:lang w:val="en-IN"/>
+        </w:rPr>
+        <w:br/>
+        <w:t xml:space="preserve">        try (Connection con = </w:t>
+      </w:r>
+      <w:proofErr w:type="spellStart"/>
+      <w:r>
+        <w:rPr>
+          <w:bCs/>
+          <w:lang w:val="en-IN"/>
+        </w:rPr>
+        <w:t>DriverManager.</w:t>
+      </w:r>
+      <w:r>
+        <w:rPr>
+          <w:bCs/>
+          <w:i/>
+          <w:iCs/>
+          <w:lang w:val="en-IN"/>
+        </w:rPr>
+        <w:t>getConnection</w:t>
+      </w:r>
+      <w:proofErr w:type="spellEnd"/>
+      <w:r>
+        <w:rPr>
+          <w:bCs/>
+          <w:lang w:val="en-IN"/>
+        </w:rPr>
+        <w:t>(</w:t>
+      </w:r>
+      <w:r>
+        <w:rPr>
+          <w:bCs/>
+          <w:i/>
+          <w:iCs/>
+          <w:lang w:val="en-IN"/>
+        </w:rPr>
+        <w:t>URL</w:t>
+      </w:r>
+      <w:r>
+        <w:rPr>
+          <w:bCs/>
+          <w:lang w:val="en-IN"/>
+        </w:rPr>
+        <w:t xml:space="preserve">, </w:t>
+      </w:r>
+      <w:r>
+        <w:rPr>
+          <w:bCs/>
+          <w:i/>
+          <w:iCs/>
+          <w:lang w:val="en-IN"/>
+        </w:rPr>
+        <w:t>USER</w:t>
+      </w:r>
+      <w:r>
+        <w:rPr>
+          <w:bCs/>
+          <w:lang w:val="en-IN"/>
+        </w:rPr>
+        <w:t xml:space="preserve">, </w:t>
+      </w:r>
+      <w:r>
+        <w:rPr>
+          <w:bCs/>
+          <w:i/>
+          <w:iCs/>
+          <w:lang w:val="en-IN"/>
+        </w:rPr>
+        <w:t>PASS</w:t>
+      </w:r>
+      <w:r>
+        <w:rPr>
+          <w:bCs/>
+          <w:lang w:val="en-IN"/>
+        </w:rPr>
+        <w:t>);</w:t>
+      </w:r>
+      <w:r>
+        <w:rPr>
+          <w:bCs/>
+          <w:lang w:val="en-IN"/>
+        </w:rPr>
+        <w:br/>
+        <w:t xml:space="preserve">             </w:t>
+      </w:r>
+      <w:proofErr w:type="spellStart"/>
+      <w:r>
+        <w:rPr>
+          <w:bCs/>
+          <w:lang w:val="en-IN"/>
+        </w:rPr>
+        <w:t>PreparedStatement</w:t>
+      </w:r>
+      <w:proofErr w:type="spellEnd"/>
+      <w:r>
+        <w:rPr>
+          <w:bCs/>
+          <w:lang w:val="en-IN"/>
+        </w:rPr>
         <w:t xml:space="preserve"> </w:t>
       </w:r>
-      <w:r>
-        <w:t>import java.sql.*;</w:t>
-      </w:r>
-    </w:p>
-    <w:p>
-      <w:pPr>
-        <w:spacing w:before="240" w:after="240"/>
-        <w:ind w:left="720"/>
-      </w:pPr>
-      <w:r>
+      <w:proofErr w:type="spellStart"/>
+      <w:r>
+        <w:rPr>
+          <w:bCs/>
+          <w:lang w:val="en-IN"/>
+        </w:rPr>
+        <w:t>ps</w:t>
+      </w:r>
+      <w:proofErr w:type="spellEnd"/>
+      <w:r>
+        <w:rPr>
+          <w:bCs/>
+          <w:lang w:val="en-IN"/>
+        </w:rPr>
+        <w:t xml:space="preserve"> = </w:t>
+      </w:r>
+      <w:proofErr w:type="spellStart"/>
+      <w:r>
+        <w:rPr>
+          <w:bCs/>
+          <w:lang w:val="en-IN"/>
+        </w:rPr>
+        <w:t>con.prepareStatement</w:t>
+      </w:r>
+      <w:proofErr w:type="spellEnd"/>
+      <w:r>
+        <w:rPr>
+          <w:bCs/>
+          <w:lang w:val="en-IN"/>
+        </w:rPr>
+        <w:t>("INSERT INTO employees VALUES (?, ?, ?)")) {</w:t>
+      </w:r>
+      <w:r>
+        <w:rPr>
+          <w:bCs/>
+          <w:lang w:val="en-IN"/>
+        </w:rPr>
+        <w:br/>
+      </w:r>
+      <w:r>
+        <w:rPr>
+          <w:bCs/>
+          <w:lang w:val="en-IN"/>
+        </w:rPr>
+        <w:br/>
+        <w:t xml:space="preserve">            </w:t>
+      </w:r>
+      <w:proofErr w:type="spellStart"/>
+      <w:r>
+        <w:rPr>
+          <w:bCs/>
+          <w:lang w:val="en-IN"/>
+        </w:rPr>
+        <w:t>ps.setInt</w:t>
+      </w:r>
+      <w:proofErr w:type="spellEnd"/>
+      <w:r>
+        <w:rPr>
+          <w:bCs/>
+          <w:lang w:val="en-IN"/>
+        </w:rPr>
+        <w:t>(1, id);</w:t>
+      </w:r>
+      <w:r>
+        <w:rPr>
+          <w:bCs/>
+          <w:lang w:val="en-IN"/>
+        </w:rPr>
+        <w:br/>
+        <w:t xml:space="preserve">            </w:t>
+      </w:r>
+      <w:proofErr w:type="spellStart"/>
+      <w:r>
+        <w:rPr>
+          <w:bCs/>
+          <w:lang w:val="en-IN"/>
+        </w:rPr>
+        <w:t>ps.setString</w:t>
+      </w:r>
+      <w:proofErr w:type="spellEnd"/>
+      <w:r>
+        <w:rPr>
+          <w:bCs/>
+          <w:lang w:val="en-IN"/>
+        </w:rPr>
+        <w:t>(2, name);</w:t>
+      </w:r>
+      <w:r>
+        <w:rPr>
+          <w:bCs/>
+          <w:lang w:val="en-IN"/>
+        </w:rPr>
+        <w:br/>
+      </w:r>
+      <w:r>
+        <w:rPr>
+          <w:bCs/>
+          <w:lang w:val="en-IN"/>
+        </w:rPr>
+        <w:lastRenderedPageBreak/>
+        <w:t xml:space="preserve">            </w:t>
+      </w:r>
+      <w:proofErr w:type="spellStart"/>
+      <w:r>
+        <w:rPr>
+          <w:bCs/>
+          <w:lang w:val="en-IN"/>
+        </w:rPr>
+        <w:t>ps.setString</w:t>
+      </w:r>
+      <w:proofErr w:type="spellEnd"/>
+      <w:r>
+        <w:rPr>
+          <w:bCs/>
+          <w:lang w:val="en-IN"/>
+        </w:rPr>
+        <w:t>(3, dept);</w:t>
+      </w:r>
+      <w:r>
+        <w:rPr>
+          <w:bCs/>
+          <w:lang w:val="en-IN"/>
+        </w:rPr>
+        <w:br/>
+        <w:t xml:space="preserve">            </w:t>
+      </w:r>
+      <w:proofErr w:type="spellStart"/>
+      <w:r>
+        <w:rPr>
+          <w:bCs/>
+          <w:lang w:val="en-IN"/>
+        </w:rPr>
+        <w:t>ps.executeUpdate</w:t>
+      </w:r>
+      <w:proofErr w:type="spellEnd"/>
+      <w:r>
+        <w:rPr>
+          <w:bCs/>
+          <w:lang w:val="en-IN"/>
+        </w:rPr>
+        <w:t>();</w:t>
+      </w:r>
+      <w:r>
+        <w:rPr>
+          <w:bCs/>
+          <w:lang w:val="en-IN"/>
+        </w:rPr>
+        <w:br/>
+        <w:t xml:space="preserve">            </w:t>
+      </w:r>
+      <w:proofErr w:type="spellStart"/>
+      <w:r>
+        <w:rPr>
+          <w:bCs/>
+          <w:lang w:val="en-IN"/>
+        </w:rPr>
+        <w:t>System.</w:t>
+      </w:r>
+      <w:r>
+        <w:rPr>
+          <w:bCs/>
+          <w:i/>
+          <w:iCs/>
+          <w:lang w:val="en-IN"/>
+        </w:rPr>
+        <w:t>out</w:t>
+      </w:r>
+      <w:r>
+        <w:rPr>
+          <w:bCs/>
+          <w:lang w:val="en-IN"/>
+        </w:rPr>
+        <w:t>.println</w:t>
+      </w:r>
+      <w:proofErr w:type="spellEnd"/>
+      <w:r>
+        <w:rPr>
+          <w:bCs/>
+          <w:lang w:val="en-IN"/>
+        </w:rPr>
+        <w:t>("Inserted: " + id + ", " + name + ", " + dept);</w:t>
+      </w:r>
+      <w:r>
+        <w:rPr>
+          <w:bCs/>
+          <w:lang w:val="en-IN"/>
+        </w:rPr>
+        <w:br/>
+      </w:r>
+      <w:r>
+        <w:rPr>
+          <w:bCs/>
+          <w:lang w:val="en-IN"/>
+        </w:rPr>
+        <w:br/>
+        <w:t xml:space="preserve">        } catch (</w:t>
+      </w:r>
+      <w:proofErr w:type="spellStart"/>
+      <w:r>
+        <w:rPr>
+          <w:bCs/>
+          <w:lang w:val="en-IN"/>
+        </w:rPr>
+        <w:t>SQLIntegrityConstraintViolationException</w:t>
+      </w:r>
+      <w:proofErr w:type="spellEnd"/>
+      <w:r>
+        <w:rPr>
+          <w:bCs/>
+          <w:lang w:val="en-IN"/>
+        </w:rPr>
+        <w:t xml:space="preserve"> e) {</w:t>
+      </w:r>
+      <w:r>
+        <w:rPr>
+          <w:bCs/>
+          <w:lang w:val="en-IN"/>
+        </w:rPr>
+        <w:br/>
+        <w:t xml:space="preserve">            </w:t>
+      </w:r>
+      <w:proofErr w:type="spellStart"/>
+      <w:r>
+        <w:rPr>
+          <w:bCs/>
+          <w:lang w:val="en-IN"/>
+        </w:rPr>
+        <w:t>System.</w:t>
+      </w:r>
+      <w:r>
+        <w:rPr>
+          <w:bCs/>
+          <w:i/>
+          <w:iCs/>
+          <w:lang w:val="en-IN"/>
+        </w:rPr>
+        <w:t>out</w:t>
+      </w:r>
+      <w:r>
+        <w:rPr>
+          <w:bCs/>
+          <w:lang w:val="en-IN"/>
+        </w:rPr>
+        <w:t>.println</w:t>
+      </w:r>
+      <w:proofErr w:type="spellEnd"/>
+      <w:r>
+        <w:rPr>
+          <w:bCs/>
+          <w:lang w:val="en-IN"/>
+        </w:rPr>
+        <w:t>("Error: Employee with ID " + id + " already exists.");</w:t>
+      </w:r>
+      <w:r>
+        <w:rPr>
+          <w:bCs/>
+          <w:lang w:val="en-IN"/>
+        </w:rPr>
+        <w:br/>
+        <w:t xml:space="preserve">        } catch (</w:t>
+      </w:r>
+      <w:proofErr w:type="spellStart"/>
+      <w:r>
+        <w:rPr>
+          <w:bCs/>
+          <w:lang w:val="en-IN"/>
+        </w:rPr>
+        <w:t>SQLException</w:t>
+      </w:r>
+      <w:proofErr w:type="spellEnd"/>
+      <w:r>
+        <w:rPr>
+          <w:bCs/>
+          <w:lang w:val="en-IN"/>
+        </w:rPr>
+        <w:t xml:space="preserve"> e) {</w:t>
+      </w:r>
+      <w:r>
+        <w:rPr>
+          <w:bCs/>
+          <w:lang w:val="en-IN"/>
+        </w:rPr>
+        <w:br/>
+        <w:t xml:space="preserve">            </w:t>
+      </w:r>
+      <w:proofErr w:type="spellStart"/>
+      <w:r>
+        <w:rPr>
+          <w:bCs/>
+          <w:lang w:val="en-IN"/>
+        </w:rPr>
+        <w:t>e.printStackTrace</w:t>
+      </w:r>
+      <w:proofErr w:type="spellEnd"/>
+      <w:r>
+        <w:rPr>
+          <w:bCs/>
+          <w:lang w:val="en-IN"/>
+        </w:rPr>
+        <w:t>();</w:t>
+      </w:r>
+      <w:r>
+        <w:rPr>
+          <w:bCs/>
+          <w:lang w:val="en-IN"/>
+        </w:rPr>
+        <w:br/>
+        <w:t xml:space="preserve">        }</w:t>
+      </w:r>
+      <w:r>
+        <w:rPr>
+          <w:bCs/>
+          <w:lang w:val="en-IN"/>
+        </w:rPr>
+        <w:br/>
+        <w:t xml:space="preserve">    }</w:t>
+      </w:r>
+      <w:r>
+        <w:rPr>
+          <w:bCs/>
+          <w:lang w:val="en-IN"/>
+        </w:rPr>
+        <w:br/>
+      </w:r>
+      <w:r>
+        <w:rPr>
+          <w:bCs/>
+          <w:lang w:val="en-IN"/>
+        </w:rPr>
+        <w:br/>
+        <w:t xml:space="preserve">    public void read() {</w:t>
+      </w:r>
+      <w:r>
+        <w:rPr>
+          <w:bCs/>
+          <w:lang w:val="en-IN"/>
+        </w:rPr>
+        <w:br/>
+        <w:t xml:space="preserve">        try (Connection con = </w:t>
+      </w:r>
+      <w:proofErr w:type="spellStart"/>
+      <w:r>
+        <w:rPr>
+          <w:bCs/>
+          <w:lang w:val="en-IN"/>
+        </w:rPr>
+        <w:t>DriverManager.</w:t>
+      </w:r>
+      <w:r>
+        <w:rPr>
+          <w:bCs/>
+          <w:i/>
+          <w:iCs/>
+          <w:lang w:val="en-IN"/>
+        </w:rPr>
+        <w:t>getConnection</w:t>
+      </w:r>
+      <w:proofErr w:type="spellEnd"/>
+      <w:r>
+        <w:rPr>
+          <w:bCs/>
+          <w:lang w:val="en-IN"/>
+        </w:rPr>
+        <w:t>(</w:t>
+      </w:r>
+      <w:r>
+        <w:rPr>
+          <w:bCs/>
+          <w:i/>
+          <w:iCs/>
+          <w:lang w:val="en-IN"/>
+        </w:rPr>
+        <w:t>URL</w:t>
+      </w:r>
+      <w:r>
+        <w:rPr>
+          <w:bCs/>
+          <w:lang w:val="en-IN"/>
+        </w:rPr>
+        <w:t xml:space="preserve">, </w:t>
+      </w:r>
+      <w:r>
+        <w:rPr>
+          <w:bCs/>
+          <w:i/>
+          <w:iCs/>
+          <w:lang w:val="en-IN"/>
+        </w:rPr>
+        <w:t>USER</w:t>
+      </w:r>
+      <w:r>
+        <w:rPr>
+          <w:bCs/>
+          <w:lang w:val="en-IN"/>
+        </w:rPr>
+        <w:t xml:space="preserve">, </w:t>
+      </w:r>
+      <w:r>
+        <w:rPr>
+          <w:bCs/>
+          <w:i/>
+          <w:iCs/>
+          <w:lang w:val="en-IN"/>
+        </w:rPr>
+        <w:t>PASS</w:t>
+      </w:r>
+      <w:r>
+        <w:rPr>
+          <w:bCs/>
+          <w:lang w:val="en-IN"/>
+        </w:rPr>
+        <w:t>);</w:t>
+      </w:r>
+      <w:r>
+        <w:rPr>
+          <w:bCs/>
+          <w:lang w:val="en-IN"/>
+        </w:rPr>
+        <w:br/>
+        <w:t xml:space="preserve">             Statement </w:t>
+      </w:r>
+      <w:proofErr w:type="spellStart"/>
+      <w:r>
+        <w:rPr>
+          <w:bCs/>
+          <w:lang w:val="en-IN"/>
+        </w:rPr>
+        <w:t>st</w:t>
+      </w:r>
+      <w:proofErr w:type="spellEnd"/>
+      <w:r>
+        <w:rPr>
+          <w:bCs/>
+          <w:lang w:val="en-IN"/>
+        </w:rPr>
+        <w:t xml:space="preserve"> = </w:t>
+      </w:r>
+      <w:proofErr w:type="spellStart"/>
+      <w:r>
+        <w:rPr>
+          <w:bCs/>
+          <w:lang w:val="en-IN"/>
+        </w:rPr>
+        <w:t>con.createStatement</w:t>
+      </w:r>
+      <w:proofErr w:type="spellEnd"/>
+      <w:r>
+        <w:rPr>
+          <w:bCs/>
+          <w:lang w:val="en-IN"/>
+        </w:rPr>
+        <w:t>();</w:t>
+      </w:r>
+      <w:r>
+        <w:rPr>
+          <w:bCs/>
+          <w:lang w:val="en-IN"/>
+        </w:rPr>
+        <w:br/>
+        <w:t xml:space="preserve">             </w:t>
+      </w:r>
+      <w:proofErr w:type="spellStart"/>
+      <w:r>
+        <w:rPr>
+          <w:bCs/>
+          <w:lang w:val="en-IN"/>
+        </w:rPr>
+        <w:t>ResultSet</w:t>
+      </w:r>
+      <w:proofErr w:type="spellEnd"/>
+      <w:r>
+        <w:rPr>
+          <w:bCs/>
+          <w:lang w:val="en-IN"/>
+        </w:rPr>
         <w:t xml:space="preserve"> </w:t>
       </w:r>
-    </w:p>
-    <w:p>
-      <w:pPr>
-        <w:spacing w:before="240" w:after="240"/>
-        <w:ind w:left="720"/>
-      </w:pPr>
-      <w:r>
-        <w:t>public class EmployeeJDBC {</w:t>
-      </w:r>
-    </w:p>
-    <w:p>
-      <w:pPr>
-        <w:spacing w:before="240" w:after="240"/>
-        <w:ind w:left="720"/>
-      </w:pPr>
-      <w:r>
-        <w:t xml:space="preserve">    static final String URL = "jdbc:mysql://localhost:3306/testdb";</w:t>
-      </w:r>
-    </w:p>
-    <w:p>
-      <w:pPr>
-        <w:spacing w:before="240" w:after="240"/>
-        <w:ind w:left="720"/>
-      </w:pPr>
-      <w:r>
-        <w:t xml:space="preserve">    static final String USER = "root";</w:t>
-      </w:r>
-    </w:p>
-    <w:p>
-      <w:pPr>
-        <w:spacing w:before="240" w:after="240"/>
-        <w:ind w:left="720"/>
-      </w:pPr>
-      <w:r>
-        <w:t xml:space="preserve">    static final String PASS = "password";</w:t>
-      </w:r>
-    </w:p>
-    <w:p>
-      <w:pPr>
-        <w:spacing w:before="240" w:after="240"/>
-        <w:ind w:left="720"/>
-      </w:pPr>
-      <w:r>
+      <w:proofErr w:type="spellStart"/>
+      <w:r>
+        <w:rPr>
+          <w:bCs/>
+          <w:lang w:val="en-IN"/>
+        </w:rPr>
+        <w:t>rs</w:t>
+      </w:r>
+      <w:proofErr w:type="spellEnd"/>
+      <w:r>
+        <w:rPr>
+          <w:bCs/>
+          <w:lang w:val="en-IN"/>
+        </w:rPr>
+        <w:t xml:space="preserve"> = </w:t>
+      </w:r>
+      <w:proofErr w:type="spellStart"/>
+      <w:r>
+        <w:rPr>
+          <w:bCs/>
+          <w:lang w:val="en-IN"/>
+        </w:rPr>
+        <w:t>st.executeQuery</w:t>
+      </w:r>
+      <w:proofErr w:type="spellEnd"/>
+      <w:r>
+        <w:rPr>
+          <w:bCs/>
+          <w:lang w:val="en-IN"/>
+        </w:rPr>
+        <w:t>("SELECT * FROM employees")) {</w:t>
+      </w:r>
+      <w:r>
+        <w:rPr>
+          <w:bCs/>
+          <w:lang w:val="en-IN"/>
+        </w:rPr>
+        <w:br/>
+      </w:r>
+      <w:r>
+        <w:rPr>
+          <w:bCs/>
+          <w:lang w:val="en-IN"/>
+        </w:rPr>
+        <w:br/>
+        <w:t xml:space="preserve">            </w:t>
+      </w:r>
+      <w:proofErr w:type="spellStart"/>
+      <w:r>
+        <w:rPr>
+          <w:bCs/>
+          <w:lang w:val="en-IN"/>
+        </w:rPr>
+        <w:t>System.</w:t>
+      </w:r>
+      <w:r>
+        <w:rPr>
+          <w:bCs/>
+          <w:i/>
+          <w:iCs/>
+          <w:lang w:val="en-IN"/>
+        </w:rPr>
+        <w:t>out</w:t>
+      </w:r>
+      <w:r>
+        <w:rPr>
+          <w:bCs/>
+          <w:lang w:val="en-IN"/>
+        </w:rPr>
+        <w:t>.println</w:t>
+      </w:r>
+      <w:proofErr w:type="spellEnd"/>
+      <w:r>
+        <w:rPr>
+          <w:bCs/>
+          <w:lang w:val="en-IN"/>
+        </w:rPr>
+        <w:t>("Employee List:");</w:t>
+      </w:r>
+      <w:r>
+        <w:rPr>
+          <w:bCs/>
+          <w:lang w:val="en-IN"/>
+        </w:rPr>
+        <w:br/>
+        <w:t xml:space="preserve">            while (</w:t>
+      </w:r>
+      <w:proofErr w:type="spellStart"/>
+      <w:r>
+        <w:rPr>
+          <w:bCs/>
+          <w:lang w:val="en-IN"/>
+        </w:rPr>
+        <w:t>rs.next</w:t>
+      </w:r>
+      <w:proofErr w:type="spellEnd"/>
+      <w:r>
+        <w:rPr>
+          <w:bCs/>
+          <w:lang w:val="en-IN"/>
+        </w:rPr>
+        <w:t>()) {</w:t>
+      </w:r>
+      <w:r>
+        <w:rPr>
+          <w:bCs/>
+          <w:lang w:val="en-IN"/>
+        </w:rPr>
+        <w:br/>
+        <w:t xml:space="preserve">                </w:t>
+      </w:r>
+      <w:proofErr w:type="spellStart"/>
+      <w:r>
+        <w:rPr>
+          <w:bCs/>
+          <w:lang w:val="en-IN"/>
+        </w:rPr>
+        <w:t>System.</w:t>
+      </w:r>
+      <w:r>
+        <w:rPr>
+          <w:bCs/>
+          <w:i/>
+          <w:iCs/>
+          <w:lang w:val="en-IN"/>
+        </w:rPr>
+        <w:t>out</w:t>
+      </w:r>
+      <w:r>
+        <w:rPr>
+          <w:bCs/>
+          <w:lang w:val="en-IN"/>
+        </w:rPr>
+        <w:t>.println</w:t>
+      </w:r>
+      <w:proofErr w:type="spellEnd"/>
+      <w:r>
+        <w:rPr>
+          <w:bCs/>
+          <w:lang w:val="en-IN"/>
+        </w:rPr>
+        <w:t>(</w:t>
+      </w:r>
+      <w:proofErr w:type="spellStart"/>
+      <w:r>
+        <w:rPr>
+          <w:bCs/>
+          <w:lang w:val="en-IN"/>
+        </w:rPr>
+        <w:t>rs.getInt</w:t>
+      </w:r>
+      <w:proofErr w:type="spellEnd"/>
+      <w:r>
+        <w:rPr>
+          <w:bCs/>
+          <w:lang w:val="en-IN"/>
+        </w:rPr>
+        <w:t xml:space="preserve">(1) + " - " + </w:t>
+      </w:r>
+      <w:proofErr w:type="spellStart"/>
+      <w:r>
+        <w:rPr>
+          <w:bCs/>
+          <w:lang w:val="en-IN"/>
+        </w:rPr>
+        <w:t>rs.getString</w:t>
+      </w:r>
+      <w:proofErr w:type="spellEnd"/>
+      <w:r>
+        <w:rPr>
+          <w:bCs/>
+          <w:lang w:val="en-IN"/>
+        </w:rPr>
+        <w:t xml:space="preserve">(2) + " - " + </w:t>
+      </w:r>
+      <w:proofErr w:type="spellStart"/>
+      <w:r>
+        <w:rPr>
+          <w:bCs/>
+          <w:lang w:val="en-IN"/>
+        </w:rPr>
+        <w:t>rs.getString</w:t>
+      </w:r>
+      <w:proofErr w:type="spellEnd"/>
+      <w:r>
+        <w:rPr>
+          <w:bCs/>
+          <w:lang w:val="en-IN"/>
+        </w:rPr>
+        <w:t>(3));</w:t>
+      </w:r>
+      <w:r>
+        <w:rPr>
+          <w:bCs/>
+          <w:lang w:val="en-IN"/>
+        </w:rPr>
+        <w:br/>
+        <w:t xml:space="preserve">            }</w:t>
+      </w:r>
+      <w:r>
+        <w:rPr>
+          <w:bCs/>
+          <w:lang w:val="en-IN"/>
+        </w:rPr>
+        <w:br/>
+      </w:r>
+      <w:r>
+        <w:rPr>
+          <w:bCs/>
+          <w:lang w:val="en-IN"/>
+        </w:rPr>
+        <w:br/>
+        <w:t xml:space="preserve">        } catch (</w:t>
+      </w:r>
+      <w:proofErr w:type="spellStart"/>
+      <w:r>
+        <w:rPr>
+          <w:bCs/>
+          <w:lang w:val="en-IN"/>
+        </w:rPr>
+        <w:t>SQLException</w:t>
+      </w:r>
+      <w:proofErr w:type="spellEnd"/>
+      <w:r>
+        <w:rPr>
+          <w:bCs/>
+          <w:lang w:val="en-IN"/>
+        </w:rPr>
+        <w:t xml:space="preserve"> e) {</w:t>
+      </w:r>
+      <w:r>
+        <w:rPr>
+          <w:bCs/>
+          <w:lang w:val="en-IN"/>
+        </w:rPr>
+        <w:br/>
+        <w:t xml:space="preserve">            </w:t>
+      </w:r>
+      <w:proofErr w:type="spellStart"/>
+      <w:r>
+        <w:rPr>
+          <w:bCs/>
+          <w:lang w:val="en-IN"/>
+        </w:rPr>
+        <w:t>e.printStackTrace</w:t>
+      </w:r>
+      <w:proofErr w:type="spellEnd"/>
+      <w:r>
+        <w:rPr>
+          <w:bCs/>
+          <w:lang w:val="en-IN"/>
+        </w:rPr>
+        <w:t>();</w:t>
+      </w:r>
+      <w:r>
+        <w:rPr>
+          <w:bCs/>
+          <w:lang w:val="en-IN"/>
+        </w:rPr>
+        <w:br/>
+        <w:t xml:space="preserve">        }</w:t>
+      </w:r>
+      <w:r>
+        <w:rPr>
+          <w:bCs/>
+          <w:lang w:val="en-IN"/>
+        </w:rPr>
+        <w:br/>
+        <w:t xml:space="preserve">    }</w:t>
+      </w:r>
+      <w:r>
+        <w:rPr>
+          <w:bCs/>
+          <w:lang w:val="en-IN"/>
+        </w:rPr>
+        <w:br/>
+      </w:r>
+      <w:r>
+        <w:rPr>
+          <w:bCs/>
+          <w:lang w:val="en-IN"/>
+        </w:rPr>
+        <w:br/>
+        <w:t xml:space="preserve">    public void update(int id, String name) {</w:t>
+      </w:r>
+      <w:r>
+        <w:rPr>
+          <w:bCs/>
+          <w:lang w:val="en-IN"/>
+        </w:rPr>
+        <w:br/>
+        <w:t xml:space="preserve">        try (Connection con = </w:t>
+      </w:r>
+      <w:proofErr w:type="spellStart"/>
+      <w:r>
+        <w:rPr>
+          <w:bCs/>
+          <w:lang w:val="en-IN"/>
+        </w:rPr>
+        <w:t>DriverManager.</w:t>
+      </w:r>
+      <w:r>
+        <w:rPr>
+          <w:bCs/>
+          <w:i/>
+          <w:iCs/>
+          <w:lang w:val="en-IN"/>
+        </w:rPr>
+        <w:t>getConnection</w:t>
+      </w:r>
+      <w:proofErr w:type="spellEnd"/>
+      <w:r>
+        <w:rPr>
+          <w:bCs/>
+          <w:lang w:val="en-IN"/>
+        </w:rPr>
+        <w:t>(</w:t>
+      </w:r>
+      <w:r>
+        <w:rPr>
+          <w:bCs/>
+          <w:i/>
+          <w:iCs/>
+          <w:lang w:val="en-IN"/>
+        </w:rPr>
+        <w:t>URL</w:t>
+      </w:r>
+      <w:r>
+        <w:rPr>
+          <w:bCs/>
+          <w:lang w:val="en-IN"/>
+        </w:rPr>
+        <w:t xml:space="preserve">, </w:t>
+      </w:r>
+      <w:r>
+        <w:rPr>
+          <w:bCs/>
+          <w:i/>
+          <w:iCs/>
+          <w:lang w:val="en-IN"/>
+        </w:rPr>
+        <w:t>USER</w:t>
+      </w:r>
+      <w:r>
+        <w:rPr>
+          <w:bCs/>
+          <w:lang w:val="en-IN"/>
+        </w:rPr>
+        <w:t xml:space="preserve">, </w:t>
+      </w:r>
+      <w:r>
+        <w:rPr>
+          <w:bCs/>
+          <w:i/>
+          <w:iCs/>
+          <w:lang w:val="en-IN"/>
+        </w:rPr>
+        <w:t>PASS</w:t>
+      </w:r>
+      <w:r>
+        <w:rPr>
+          <w:bCs/>
+          <w:lang w:val="en-IN"/>
+        </w:rPr>
+        <w:t>);</w:t>
+      </w:r>
+      <w:r>
+        <w:rPr>
+          <w:bCs/>
+          <w:lang w:val="en-IN"/>
+        </w:rPr>
+        <w:br/>
+        <w:t xml:space="preserve">             </w:t>
+      </w:r>
+      <w:proofErr w:type="spellStart"/>
+      <w:r>
+        <w:rPr>
+          <w:bCs/>
+          <w:lang w:val="en-IN"/>
+        </w:rPr>
+        <w:t>PreparedStatement</w:t>
+      </w:r>
+      <w:proofErr w:type="spellEnd"/>
+      <w:r>
+        <w:rPr>
+          <w:bCs/>
+          <w:lang w:val="en-IN"/>
+        </w:rPr>
         <w:t xml:space="preserve"> </w:t>
       </w:r>
-    </w:p>
-    <w:p>
-      <w:pPr>
-        <w:spacing w:before="240" w:after="240"/>
-        <w:ind w:left="720"/>
-      </w:pPr>
-      <w:r>
-        <w:t xml:space="preserve">    public void create(int id, String name, String dept) throws Exception {</w:t>
-      </w:r>
-    </w:p>
-    <w:p>
-      <w:pPr>
-        <w:spacing w:before="240" w:after="240"/>
-        <w:ind w:left="720"/>
-      </w:pPr>
-      <w:r>
+      <w:proofErr w:type="spellStart"/>
+      <w:r>
+        <w:rPr>
+          <w:bCs/>
+          <w:lang w:val="en-IN"/>
+        </w:rPr>
+        <w:t>ps</w:t>
+      </w:r>
+      <w:proofErr w:type="spellEnd"/>
+      <w:r>
+        <w:rPr>
+          <w:bCs/>
+          <w:lang w:val="en-IN"/>
+        </w:rPr>
+        <w:t xml:space="preserve"> = </w:t>
+      </w:r>
+      <w:proofErr w:type="spellStart"/>
+      <w:r>
+        <w:rPr>
+          <w:bCs/>
+          <w:lang w:val="en-IN"/>
+        </w:rPr>
+        <w:t>con.prepareStatement</w:t>
+      </w:r>
+      <w:proofErr w:type="spellEnd"/>
+      <w:r>
+        <w:rPr>
+          <w:bCs/>
+          <w:lang w:val="en-IN"/>
+        </w:rPr>
+        <w:t>("UPDATE employees SET name=? WHERE id=?")) {</w:t>
+      </w:r>
+      <w:r>
+        <w:rPr>
+          <w:bCs/>
+          <w:lang w:val="en-IN"/>
+        </w:rPr>
+        <w:br/>
+      </w:r>
+      <w:r>
+        <w:rPr>
+          <w:bCs/>
+          <w:lang w:val="en-IN"/>
+        </w:rPr>
+        <w:br/>
+        <w:t xml:space="preserve">            </w:t>
+      </w:r>
+      <w:proofErr w:type="spellStart"/>
+      <w:r>
+        <w:rPr>
+          <w:bCs/>
+          <w:lang w:val="en-IN"/>
+        </w:rPr>
+        <w:t>ps.setString</w:t>
+      </w:r>
+      <w:proofErr w:type="spellEnd"/>
+      <w:r>
+        <w:rPr>
+          <w:bCs/>
+          <w:lang w:val="en-IN"/>
+        </w:rPr>
+        <w:t>(1, name);</w:t>
+      </w:r>
+      <w:r>
+        <w:rPr>
+          <w:bCs/>
+          <w:lang w:val="en-IN"/>
+        </w:rPr>
+        <w:br/>
+        <w:t xml:space="preserve">            </w:t>
+      </w:r>
+      <w:proofErr w:type="spellStart"/>
+      <w:r>
+        <w:rPr>
+          <w:bCs/>
+          <w:lang w:val="en-IN"/>
+        </w:rPr>
+        <w:t>ps.setInt</w:t>
+      </w:r>
+      <w:proofErr w:type="spellEnd"/>
+      <w:r>
+        <w:rPr>
+          <w:bCs/>
+          <w:lang w:val="en-IN"/>
+        </w:rPr>
+        <w:t>(2, id);</w:t>
+      </w:r>
+      <w:r>
+        <w:rPr>
+          <w:bCs/>
+          <w:lang w:val="en-IN"/>
+        </w:rPr>
+        <w:br/>
+        <w:t xml:space="preserve">            int rows = </w:t>
+      </w:r>
+      <w:proofErr w:type="spellStart"/>
+      <w:r>
+        <w:rPr>
+          <w:bCs/>
+          <w:lang w:val="en-IN"/>
+        </w:rPr>
+        <w:t>ps.executeUpdate</w:t>
+      </w:r>
+      <w:proofErr w:type="spellEnd"/>
+      <w:r>
+        <w:rPr>
+          <w:bCs/>
+          <w:lang w:val="en-IN"/>
+        </w:rPr>
+        <w:t>();</w:t>
+      </w:r>
+      <w:r>
+        <w:rPr>
+          <w:bCs/>
+          <w:lang w:val="en-IN"/>
+        </w:rPr>
+        <w:br/>
+        <w:t xml:space="preserve">            if (rows &gt; 0) {</w:t>
+      </w:r>
+      <w:r>
+        <w:rPr>
+          <w:bCs/>
+          <w:lang w:val="en-IN"/>
+        </w:rPr>
+        <w:br/>
+        <w:t xml:space="preserve">                </w:t>
+      </w:r>
+      <w:proofErr w:type="spellStart"/>
+      <w:r>
+        <w:rPr>
+          <w:bCs/>
+          <w:lang w:val="en-IN"/>
+        </w:rPr>
+        <w:t>System.</w:t>
+      </w:r>
+      <w:r>
+        <w:rPr>
+          <w:bCs/>
+          <w:i/>
+          <w:iCs/>
+          <w:lang w:val="en-IN"/>
+        </w:rPr>
+        <w:t>out</w:t>
+      </w:r>
+      <w:r>
+        <w:rPr>
+          <w:bCs/>
+          <w:lang w:val="en-IN"/>
+        </w:rPr>
+        <w:t>.println</w:t>
+      </w:r>
+      <w:proofErr w:type="spellEnd"/>
+      <w:r>
+        <w:rPr>
+          <w:bCs/>
+          <w:lang w:val="en-IN"/>
+        </w:rPr>
+        <w:t>("Updated name of ID " + id + " to " + name);</w:t>
+      </w:r>
+      <w:r>
+        <w:rPr>
+          <w:bCs/>
+          <w:lang w:val="en-IN"/>
+        </w:rPr>
+        <w:br/>
+        <w:t xml:space="preserve">            } else {</w:t>
+      </w:r>
+      <w:r>
+        <w:rPr>
+          <w:bCs/>
+          <w:lang w:val="en-IN"/>
+        </w:rPr>
+        <w:br/>
+        <w:t xml:space="preserve">                </w:t>
+      </w:r>
+      <w:proofErr w:type="spellStart"/>
+      <w:r>
+        <w:rPr>
+          <w:bCs/>
+          <w:lang w:val="en-IN"/>
+        </w:rPr>
+        <w:t>System.</w:t>
+      </w:r>
+      <w:r>
+        <w:rPr>
+          <w:bCs/>
+          <w:i/>
+          <w:iCs/>
+          <w:lang w:val="en-IN"/>
+        </w:rPr>
+        <w:t>out</w:t>
+      </w:r>
+      <w:r>
+        <w:rPr>
+          <w:bCs/>
+          <w:lang w:val="en-IN"/>
+        </w:rPr>
+        <w:t>.println</w:t>
+      </w:r>
+      <w:proofErr w:type="spellEnd"/>
+      <w:r>
+        <w:rPr>
+          <w:bCs/>
+          <w:lang w:val="en-IN"/>
+        </w:rPr>
+        <w:t>("No employee found with ID " + id);</w:t>
+      </w:r>
+      <w:r>
+        <w:rPr>
+          <w:bCs/>
+          <w:lang w:val="en-IN"/>
+        </w:rPr>
+        <w:br/>
+        <w:t xml:space="preserve">            }</w:t>
+      </w:r>
+      <w:r>
+        <w:rPr>
+          <w:bCs/>
+          <w:lang w:val="en-IN"/>
+        </w:rPr>
+        <w:br/>
+      </w:r>
+      <w:r>
+        <w:rPr>
+          <w:bCs/>
+          <w:lang w:val="en-IN"/>
+        </w:rPr>
+        <w:br/>
+        <w:t xml:space="preserve">        } catch (</w:t>
+      </w:r>
+      <w:proofErr w:type="spellStart"/>
+      <w:r>
+        <w:rPr>
+          <w:bCs/>
+          <w:lang w:val="en-IN"/>
+        </w:rPr>
+        <w:t>SQLException</w:t>
+      </w:r>
+      <w:proofErr w:type="spellEnd"/>
+      <w:r>
+        <w:rPr>
+          <w:bCs/>
+          <w:lang w:val="en-IN"/>
+        </w:rPr>
+        <w:t xml:space="preserve"> e) {</w:t>
+      </w:r>
+      <w:r>
+        <w:rPr>
+          <w:bCs/>
+          <w:lang w:val="en-IN"/>
+        </w:rPr>
+        <w:br/>
+        <w:t xml:space="preserve">            </w:t>
+      </w:r>
+      <w:proofErr w:type="spellStart"/>
+      <w:r>
+        <w:rPr>
+          <w:bCs/>
+          <w:lang w:val="en-IN"/>
+        </w:rPr>
+        <w:t>e.printStackTrace</w:t>
+      </w:r>
+      <w:proofErr w:type="spellEnd"/>
+      <w:r>
+        <w:rPr>
+          <w:bCs/>
+          <w:lang w:val="en-IN"/>
+        </w:rPr>
+        <w:t>();</w:t>
+      </w:r>
+      <w:r>
+        <w:rPr>
+          <w:bCs/>
+          <w:lang w:val="en-IN"/>
+        </w:rPr>
+        <w:br/>
+        <w:t xml:space="preserve">        }</w:t>
+      </w:r>
+      <w:r>
+        <w:rPr>
+          <w:bCs/>
+          <w:lang w:val="en-IN"/>
+        </w:rPr>
+        <w:br/>
+        <w:t xml:space="preserve">    }</w:t>
+      </w:r>
+      <w:r>
+        <w:rPr>
+          <w:bCs/>
+          <w:lang w:val="en-IN"/>
+        </w:rPr>
+        <w:br/>
+      </w:r>
+      <w:r>
+        <w:rPr>
+          <w:bCs/>
+          <w:lang w:val="en-IN"/>
+        </w:rPr>
         <w:lastRenderedPageBreak/>
-        <w:t xml:space="preserve">        Connection con = DriverManager.getConnection(URL, USER, PASS);</w:t>
-      </w:r>
-    </w:p>
-    <w:p>
-      <w:pPr>
-        <w:spacing w:before="240" w:after="240"/>
-        <w:ind w:left="720"/>
-      </w:pPr>
-      <w:r>
-        <w:t xml:space="preserve">        PreparedStatement ps = con.prepareStatement("INSERT INTO employees VALUES (?, ?, ?)");</w:t>
-      </w:r>
-    </w:p>
-    <w:p>
-      <w:pPr>
-        <w:spacing w:before="240" w:after="240"/>
-        <w:ind w:left="720"/>
-      </w:pPr>
-      <w:r>
-        <w:t xml:space="preserve">        ps.setInt(1, id);</w:t>
-      </w:r>
-    </w:p>
-    <w:p>
-      <w:pPr>
-        <w:spacing w:before="240" w:after="240"/>
-        <w:ind w:left="720"/>
-      </w:pPr>
-      <w:r>
-        <w:t xml:space="preserve">        ps.setString(2, name);</w:t>
-      </w:r>
-    </w:p>
-    <w:p>
-      <w:pPr>
-        <w:spacing w:before="240" w:after="240"/>
-        <w:ind w:left="720"/>
-      </w:pPr>
-      <w:r>
-        <w:t xml:space="preserve">        ps.setString(3, dept);</w:t>
-      </w:r>
-    </w:p>
-    <w:p>
-      <w:pPr>
-        <w:spacing w:before="240" w:after="240"/>
-        <w:ind w:left="720"/>
-      </w:pPr>
-      <w:r>
-        <w:t xml:space="preserve">        ps.executeUpdate();</w:t>
-      </w:r>
-    </w:p>
-    <w:p>
-      <w:pPr>
-        <w:spacing w:before="240" w:after="240"/>
-        <w:ind w:left="720"/>
-      </w:pPr>
-      <w:r>
-        <w:t xml:space="preserve">        con.close();</w:t>
-      </w:r>
-    </w:p>
-    <w:p>
-      <w:pPr>
-        <w:spacing w:before="240" w:after="240"/>
-        <w:ind w:left="720"/>
-      </w:pPr>
-      <w:r>
+        <w:br/>
+        <w:t xml:space="preserve">    public void delete(int id) {</w:t>
+      </w:r>
+      <w:r>
+        <w:rPr>
+          <w:bCs/>
+          <w:lang w:val="en-IN"/>
+        </w:rPr>
+        <w:br/>
+        <w:t xml:space="preserve">        try (Connection con = </w:t>
+      </w:r>
+      <w:proofErr w:type="spellStart"/>
+      <w:r>
+        <w:rPr>
+          <w:bCs/>
+          <w:lang w:val="en-IN"/>
+        </w:rPr>
+        <w:t>DriverManager.</w:t>
+      </w:r>
+      <w:r>
+        <w:rPr>
+          <w:bCs/>
+          <w:i/>
+          <w:iCs/>
+          <w:lang w:val="en-IN"/>
+        </w:rPr>
+        <w:t>getConnection</w:t>
+      </w:r>
+      <w:proofErr w:type="spellEnd"/>
+      <w:r>
+        <w:rPr>
+          <w:bCs/>
+          <w:lang w:val="en-IN"/>
+        </w:rPr>
+        <w:t>(</w:t>
+      </w:r>
+      <w:r>
+        <w:rPr>
+          <w:bCs/>
+          <w:i/>
+          <w:iCs/>
+          <w:lang w:val="en-IN"/>
+        </w:rPr>
+        <w:t>URL</w:t>
+      </w:r>
+      <w:r>
+        <w:rPr>
+          <w:bCs/>
+          <w:lang w:val="en-IN"/>
+        </w:rPr>
+        <w:t xml:space="preserve">, </w:t>
+      </w:r>
+      <w:r>
+        <w:rPr>
+          <w:bCs/>
+          <w:i/>
+          <w:iCs/>
+          <w:lang w:val="en-IN"/>
+        </w:rPr>
+        <w:t>USER</w:t>
+      </w:r>
+      <w:r>
+        <w:rPr>
+          <w:bCs/>
+          <w:lang w:val="en-IN"/>
+        </w:rPr>
+        <w:t xml:space="preserve">, </w:t>
+      </w:r>
+      <w:r>
+        <w:rPr>
+          <w:bCs/>
+          <w:i/>
+          <w:iCs/>
+          <w:lang w:val="en-IN"/>
+        </w:rPr>
+        <w:t>PASS</w:t>
+      </w:r>
+      <w:r>
+        <w:rPr>
+          <w:bCs/>
+          <w:lang w:val="en-IN"/>
+        </w:rPr>
+        <w:t>);</w:t>
+      </w:r>
+      <w:r>
+        <w:rPr>
+          <w:bCs/>
+          <w:lang w:val="en-IN"/>
+        </w:rPr>
+        <w:br/>
+        <w:t xml:space="preserve">             </w:t>
+      </w:r>
+      <w:proofErr w:type="spellStart"/>
+      <w:r>
+        <w:rPr>
+          <w:bCs/>
+          <w:lang w:val="en-IN"/>
+        </w:rPr>
+        <w:t>PreparedStatement</w:t>
+      </w:r>
+      <w:proofErr w:type="spellEnd"/>
+      <w:r>
+        <w:rPr>
+          <w:bCs/>
+          <w:lang w:val="en-IN"/>
+        </w:rPr>
+        <w:t xml:space="preserve"> </w:t>
+      </w:r>
+      <w:proofErr w:type="spellStart"/>
+      <w:r>
+        <w:rPr>
+          <w:bCs/>
+          <w:lang w:val="en-IN"/>
+        </w:rPr>
+        <w:t>ps</w:t>
+      </w:r>
+      <w:proofErr w:type="spellEnd"/>
+      <w:r>
+        <w:rPr>
+          <w:bCs/>
+          <w:lang w:val="en-IN"/>
+        </w:rPr>
+        <w:t xml:space="preserve"> = </w:t>
+      </w:r>
+      <w:proofErr w:type="spellStart"/>
+      <w:r>
+        <w:rPr>
+          <w:bCs/>
+          <w:lang w:val="en-IN"/>
+        </w:rPr>
+        <w:t>con.prepareStatement</w:t>
+      </w:r>
+      <w:proofErr w:type="spellEnd"/>
+      <w:r>
+        <w:rPr>
+          <w:bCs/>
+          <w:lang w:val="en-IN"/>
+        </w:rPr>
+        <w:t>("DELETE FROM employees WHERE id=?")) {</w:t>
+      </w:r>
+      <w:r>
+        <w:rPr>
+          <w:bCs/>
+          <w:lang w:val="en-IN"/>
+        </w:rPr>
+        <w:br/>
+      </w:r>
+      <w:r>
+        <w:rPr>
+          <w:bCs/>
+          <w:lang w:val="en-IN"/>
+        </w:rPr>
+        <w:br/>
+        <w:t xml:space="preserve">            </w:t>
+      </w:r>
+      <w:proofErr w:type="spellStart"/>
+      <w:r>
+        <w:rPr>
+          <w:bCs/>
+          <w:lang w:val="en-IN"/>
+        </w:rPr>
+        <w:t>ps.setInt</w:t>
+      </w:r>
+      <w:proofErr w:type="spellEnd"/>
+      <w:r>
+        <w:rPr>
+          <w:bCs/>
+          <w:lang w:val="en-IN"/>
+        </w:rPr>
+        <w:t>(1, id);</w:t>
+      </w:r>
+      <w:r>
+        <w:rPr>
+          <w:bCs/>
+          <w:lang w:val="en-IN"/>
+        </w:rPr>
+        <w:br/>
+        <w:t xml:space="preserve">            int rows = </w:t>
+      </w:r>
+      <w:proofErr w:type="spellStart"/>
+      <w:r>
+        <w:rPr>
+          <w:bCs/>
+          <w:lang w:val="en-IN"/>
+        </w:rPr>
+        <w:t>ps.executeUpdate</w:t>
+      </w:r>
+      <w:proofErr w:type="spellEnd"/>
+      <w:r>
+        <w:rPr>
+          <w:bCs/>
+          <w:lang w:val="en-IN"/>
+        </w:rPr>
+        <w:t>();</w:t>
+      </w:r>
+      <w:r>
+        <w:rPr>
+          <w:bCs/>
+          <w:lang w:val="en-IN"/>
+        </w:rPr>
+        <w:br/>
+        <w:t xml:space="preserve">            if (rows &gt; 0) {</w:t>
+      </w:r>
+      <w:r>
+        <w:rPr>
+          <w:bCs/>
+          <w:lang w:val="en-IN"/>
+        </w:rPr>
+        <w:br/>
+        <w:t xml:space="preserve">                </w:t>
+      </w:r>
+      <w:proofErr w:type="spellStart"/>
+      <w:r>
+        <w:rPr>
+          <w:bCs/>
+          <w:lang w:val="en-IN"/>
+        </w:rPr>
+        <w:t>System.</w:t>
+      </w:r>
+      <w:r>
+        <w:rPr>
+          <w:bCs/>
+          <w:i/>
+          <w:iCs/>
+          <w:lang w:val="en-IN"/>
+        </w:rPr>
+        <w:t>out</w:t>
+      </w:r>
+      <w:r>
+        <w:rPr>
+          <w:bCs/>
+          <w:lang w:val="en-IN"/>
+        </w:rPr>
+        <w:t>.println</w:t>
+      </w:r>
+      <w:proofErr w:type="spellEnd"/>
+      <w:r>
+        <w:rPr>
+          <w:bCs/>
+          <w:lang w:val="en-IN"/>
+        </w:rPr>
+        <w:t>("Deleted employee with ID " + id);</w:t>
+      </w:r>
+      <w:r>
+        <w:rPr>
+          <w:bCs/>
+          <w:lang w:val="en-IN"/>
+        </w:rPr>
+        <w:br/>
+        <w:t xml:space="preserve">            } else {</w:t>
+      </w:r>
+      <w:r>
+        <w:rPr>
+          <w:bCs/>
+          <w:lang w:val="en-IN"/>
+        </w:rPr>
+        <w:br/>
+        <w:t xml:space="preserve">                </w:t>
+      </w:r>
+      <w:proofErr w:type="spellStart"/>
+      <w:r>
+        <w:rPr>
+          <w:bCs/>
+          <w:lang w:val="en-IN"/>
+        </w:rPr>
+        <w:t>System.</w:t>
+      </w:r>
+      <w:r>
+        <w:rPr>
+          <w:bCs/>
+          <w:i/>
+          <w:iCs/>
+          <w:lang w:val="en-IN"/>
+        </w:rPr>
+        <w:t>out</w:t>
+      </w:r>
+      <w:r>
+        <w:rPr>
+          <w:bCs/>
+          <w:lang w:val="en-IN"/>
+        </w:rPr>
+        <w:t>.println</w:t>
+      </w:r>
+      <w:proofErr w:type="spellEnd"/>
+      <w:r>
+        <w:rPr>
+          <w:bCs/>
+          <w:lang w:val="en-IN"/>
+        </w:rPr>
+        <w:t>("No employee found with ID " + id);</w:t>
+      </w:r>
+      <w:r>
+        <w:rPr>
+          <w:bCs/>
+          <w:lang w:val="en-IN"/>
+        </w:rPr>
+        <w:br/>
+        <w:t xml:space="preserve">            }</w:t>
+      </w:r>
+      <w:r>
+        <w:rPr>
+          <w:bCs/>
+          <w:lang w:val="en-IN"/>
+        </w:rPr>
+        <w:br/>
+      </w:r>
+      <w:r>
+        <w:rPr>
+          <w:bCs/>
+          <w:lang w:val="en-IN"/>
+        </w:rPr>
+        <w:br/>
+        <w:t xml:space="preserve">        } catch (</w:t>
+      </w:r>
+      <w:proofErr w:type="spellStart"/>
+      <w:r>
+        <w:rPr>
+          <w:bCs/>
+          <w:lang w:val="en-IN"/>
+        </w:rPr>
+        <w:t>SQLException</w:t>
+      </w:r>
+      <w:proofErr w:type="spellEnd"/>
+      <w:r>
+        <w:rPr>
+          <w:bCs/>
+          <w:lang w:val="en-IN"/>
+        </w:rPr>
+        <w:t xml:space="preserve"> e) {</w:t>
+      </w:r>
+      <w:r>
+        <w:rPr>
+          <w:bCs/>
+          <w:lang w:val="en-IN"/>
+        </w:rPr>
+        <w:br/>
+        <w:t xml:space="preserve">            </w:t>
+      </w:r>
+      <w:proofErr w:type="spellStart"/>
+      <w:r>
+        <w:rPr>
+          <w:bCs/>
+          <w:lang w:val="en-IN"/>
+        </w:rPr>
+        <w:t>e.printStackTrace</w:t>
+      </w:r>
+      <w:proofErr w:type="spellEnd"/>
+      <w:r>
+        <w:rPr>
+          <w:bCs/>
+          <w:lang w:val="en-IN"/>
+        </w:rPr>
+        <w:t>();</w:t>
+      </w:r>
+      <w:r>
+        <w:rPr>
+          <w:bCs/>
+          <w:lang w:val="en-IN"/>
+        </w:rPr>
+        <w:br/>
+        <w:t xml:space="preserve">        }</w:t>
+      </w:r>
+      <w:r>
+        <w:rPr>
+          <w:bCs/>
+          <w:lang w:val="en-IN"/>
+        </w:rPr>
+        <w:br/>
         <w:t xml:space="preserve">    }</w:t>
       </w:r>
-    </w:p>
-    <w:p>
-      <w:pPr>
-        <w:spacing w:before="240" w:after="240"/>
-        <w:ind w:left="720"/>
-      </w:pPr>
-      <w:r>
+      <w:r>
+        <w:rPr>
+          <w:bCs/>
+          <w:lang w:val="en-IN"/>
+        </w:rPr>
+        <w:br/>
+      </w:r>
+      <w:r>
+        <w:rPr>
+          <w:bCs/>
+          <w:lang w:val="en-IN"/>
+        </w:rPr>
+        <w:br/>
+        <w:t xml:space="preserve">    // Main method for demo</w:t>
+      </w:r>
+      <w:r>
+        <w:rPr>
+          <w:bCs/>
+          <w:lang w:val="en-IN"/>
+        </w:rPr>
+        <w:br/>
+        <w:t xml:space="preserve">    public static void main(String[] </w:t>
+      </w:r>
+      <w:proofErr w:type="spellStart"/>
+      <w:r>
+        <w:rPr>
+          <w:bCs/>
+          <w:lang w:val="en-IN"/>
+        </w:rPr>
+        <w:t>args</w:t>
+      </w:r>
+      <w:proofErr w:type="spellEnd"/>
+      <w:r>
+        <w:rPr>
+          <w:bCs/>
+          <w:lang w:val="en-IN"/>
+        </w:rPr>
+        <w:t>) {</w:t>
+      </w:r>
+      <w:r>
+        <w:rPr>
+          <w:bCs/>
+          <w:lang w:val="en-IN"/>
+        </w:rPr>
+        <w:br/>
+        <w:t xml:space="preserve">        </w:t>
+      </w:r>
+      <w:proofErr w:type="spellStart"/>
+      <w:r>
+        <w:rPr>
+          <w:bCs/>
+          <w:lang w:val="en-IN"/>
+        </w:rPr>
+        <w:t>EmployeeJDBC</w:t>
+      </w:r>
+      <w:proofErr w:type="spellEnd"/>
+      <w:r>
+        <w:rPr>
+          <w:bCs/>
+          <w:lang w:val="en-IN"/>
+        </w:rPr>
         <w:t xml:space="preserve"> </w:t>
       </w:r>
-    </w:p>
-    <w:p>
-      <w:pPr>
-        <w:spacing w:before="240" w:after="240"/>
-        <w:ind w:left="720"/>
-      </w:pPr>
-      <w:r>
-        <w:t xml:space="preserve">    public void read() throws Exception {</w:t>
-      </w:r>
-    </w:p>
-    <w:p>
-      <w:pPr>
-        <w:spacing w:before="240" w:after="240"/>
-        <w:ind w:left="720"/>
-      </w:pPr>
-      <w:r>
-        <w:t xml:space="preserve">        Connection con = DriverManager.getConnection(URL, USER, PASS);</w:t>
-      </w:r>
-    </w:p>
-    <w:p>
-      <w:pPr>
-        <w:spacing w:before="240" w:after="240"/>
-        <w:ind w:left="720"/>
-      </w:pPr>
-      <w:r>
-        <w:t xml:space="preserve">        Statement st = con.createStatement();</w:t>
-      </w:r>
-    </w:p>
-    <w:p>
-      <w:pPr>
-        <w:spacing w:before="240" w:after="240"/>
-        <w:ind w:left="720"/>
-      </w:pPr>
-      <w:r>
-        <w:t xml:space="preserve">        ResultSet rs = st.executeQuery("SELECT * FROM employees");</w:t>
-      </w:r>
-    </w:p>
-    <w:p>
-      <w:pPr>
-        <w:spacing w:before="240" w:after="240"/>
-        <w:ind w:left="720"/>
-      </w:pPr>
-      <w:r>
-        <w:t xml:space="preserve">        while (rs.next()) {</w:t>
-      </w:r>
-    </w:p>
-    <w:p>
-      <w:pPr>
-        <w:spacing w:before="240" w:after="240"/>
-        <w:ind w:left="720"/>
-      </w:pPr>
-      <w:r>
-        <w:t xml:space="preserve">            System.out.println(rs.getInt(1) + " - " + rs.getString(2) + " - " + rs.getString(3));</w:t>
-      </w:r>
-    </w:p>
-    <w:p>
-      <w:pPr>
-        <w:spacing w:before="240" w:after="240"/>
-        <w:ind w:left="720"/>
-      </w:pPr>
-      <w:r>
-        <w:t xml:space="preserve">        }</w:t>
-      </w:r>
-    </w:p>
-    <w:p>
-      <w:pPr>
-        <w:spacing w:before="240" w:after="240"/>
-        <w:ind w:left="720"/>
-      </w:pPr>
-      <w:r>
-        <w:t xml:space="preserve">        con.close();</w:t>
-      </w:r>
-    </w:p>
-    <w:p>
-      <w:pPr>
-        <w:spacing w:before="240" w:after="240"/>
-        <w:ind w:left="720"/>
-      </w:pPr>
-      <w:r>
+      <w:proofErr w:type="spellStart"/>
+      <w:r>
+        <w:rPr>
+          <w:bCs/>
+          <w:lang w:val="en-IN"/>
+        </w:rPr>
+        <w:t>db</w:t>
+      </w:r>
+      <w:proofErr w:type="spellEnd"/>
+      <w:r>
+        <w:rPr>
+          <w:bCs/>
+          <w:lang w:val="en-IN"/>
+        </w:rPr>
+        <w:t xml:space="preserve"> = new </w:t>
+      </w:r>
+      <w:proofErr w:type="spellStart"/>
+      <w:r>
+        <w:rPr>
+          <w:bCs/>
+          <w:lang w:val="en-IN"/>
+        </w:rPr>
+        <w:t>EmployeeJDBC</w:t>
+      </w:r>
+      <w:proofErr w:type="spellEnd"/>
+      <w:r>
+        <w:rPr>
+          <w:bCs/>
+          <w:lang w:val="en-IN"/>
+        </w:rPr>
+        <w:t>();</w:t>
+      </w:r>
+      <w:r>
+        <w:rPr>
+          <w:bCs/>
+          <w:lang w:val="en-IN"/>
+        </w:rPr>
+        <w:br/>
+      </w:r>
+      <w:r>
+        <w:rPr>
+          <w:bCs/>
+          <w:lang w:val="en-IN"/>
+        </w:rPr>
+        <w:br/>
+        <w:t xml:space="preserve">        </w:t>
+      </w:r>
+      <w:proofErr w:type="spellStart"/>
+      <w:r>
+        <w:rPr>
+          <w:bCs/>
+          <w:lang w:val="en-IN"/>
+        </w:rPr>
+        <w:t>db.create</w:t>
+      </w:r>
+      <w:proofErr w:type="spellEnd"/>
+      <w:r>
+        <w:rPr>
+          <w:bCs/>
+          <w:lang w:val="en-IN"/>
+        </w:rPr>
+        <w:t>(1, "Alice", "HR");</w:t>
+      </w:r>
+      <w:r>
+        <w:rPr>
+          <w:bCs/>
+          <w:lang w:val="en-IN"/>
+        </w:rPr>
+        <w:br/>
+        <w:t xml:space="preserve">        </w:t>
+      </w:r>
+      <w:proofErr w:type="spellStart"/>
+      <w:r>
+        <w:rPr>
+          <w:bCs/>
+          <w:lang w:val="en-IN"/>
+        </w:rPr>
+        <w:t>db.create</w:t>
+      </w:r>
+      <w:proofErr w:type="spellEnd"/>
+      <w:r>
+        <w:rPr>
+          <w:bCs/>
+          <w:lang w:val="en-IN"/>
+        </w:rPr>
+        <w:t>(2, "Bob", "IT");</w:t>
+      </w:r>
+      <w:r>
+        <w:rPr>
+          <w:bCs/>
+          <w:lang w:val="en-IN"/>
+        </w:rPr>
+        <w:br/>
+        <w:t xml:space="preserve">        </w:t>
+      </w:r>
+      <w:proofErr w:type="spellStart"/>
+      <w:r>
+        <w:rPr>
+          <w:bCs/>
+          <w:lang w:val="en-IN"/>
+        </w:rPr>
+        <w:t>db.create</w:t>
+      </w:r>
+      <w:proofErr w:type="spellEnd"/>
+      <w:r>
+        <w:rPr>
+          <w:bCs/>
+          <w:lang w:val="en-IN"/>
+        </w:rPr>
+        <w:t>(1, "Charlie", "Sales");</w:t>
+      </w:r>
+      <w:r>
+        <w:rPr>
+          <w:bCs/>
+          <w:lang w:val="en-IN"/>
+        </w:rPr>
+        <w:br/>
+        <w:t xml:space="preserve">        </w:t>
+      </w:r>
+      <w:proofErr w:type="spellStart"/>
+      <w:r>
+        <w:rPr>
+          <w:bCs/>
+          <w:lang w:val="en-IN"/>
+        </w:rPr>
+        <w:t>db.update</w:t>
+      </w:r>
+      <w:proofErr w:type="spellEnd"/>
+      <w:r>
+        <w:rPr>
+          <w:bCs/>
+          <w:lang w:val="en-IN"/>
+        </w:rPr>
+        <w:t>(2, "Bobby");</w:t>
+      </w:r>
+      <w:r>
+        <w:rPr>
+          <w:bCs/>
+          <w:lang w:val="en-IN"/>
+        </w:rPr>
+        <w:br/>
+        <w:t xml:space="preserve">        </w:t>
+      </w:r>
+      <w:proofErr w:type="spellStart"/>
+      <w:r>
+        <w:rPr>
+          <w:bCs/>
+          <w:lang w:val="en-IN"/>
+        </w:rPr>
+        <w:t>db.delete</w:t>
+      </w:r>
+      <w:proofErr w:type="spellEnd"/>
+      <w:r>
+        <w:rPr>
+          <w:bCs/>
+          <w:lang w:val="en-IN"/>
+        </w:rPr>
+        <w:t>(1);</w:t>
+      </w:r>
+      <w:r>
+        <w:rPr>
+          <w:bCs/>
+          <w:lang w:val="en-IN"/>
+        </w:rPr>
+        <w:br/>
+        <w:t xml:space="preserve">        </w:t>
+      </w:r>
+      <w:proofErr w:type="spellStart"/>
+      <w:r>
+        <w:rPr>
+          <w:bCs/>
+          <w:lang w:val="en-IN"/>
+        </w:rPr>
+        <w:t>db.read</w:t>
+      </w:r>
+      <w:proofErr w:type="spellEnd"/>
+      <w:r>
+        <w:rPr>
+          <w:bCs/>
+          <w:lang w:val="en-IN"/>
+        </w:rPr>
+        <w:t>();</w:t>
+      </w:r>
+      <w:r>
+        <w:rPr>
+          <w:bCs/>
+          <w:lang w:val="en-IN"/>
+        </w:rPr>
+        <w:br/>
         <w:t xml:space="preserve">    }</w:t>
       </w:r>
-    </w:p>
-    <w:p>
-      <w:pPr>
-        <w:spacing w:before="240" w:after="240"/>
-        <w:ind w:left="720"/>
-      </w:pPr>
-      <w:r>
-        <w:t xml:space="preserve"> </w:t>
-      </w:r>
-    </w:p>
-    <w:p>
-      <w:pPr>
-        <w:spacing w:before="240" w:after="240"/>
-        <w:ind w:left="720"/>
-      </w:pPr>
-      <w:r>
-        <w:t xml:space="preserve">    public void update(int id, String name) throws Exception {</w:t>
-      </w:r>
-    </w:p>
-    <w:p>
-      <w:pPr>
-        <w:spacing w:before="240" w:after="240"/>
-        <w:ind w:left="720"/>
-      </w:pPr>
-      <w:r>
-        <w:t xml:space="preserve">        Connection con = DriverManager.getConnection(URL, USER, PASS);</w:t>
-      </w:r>
-    </w:p>
-    <w:p>
-      <w:pPr>
-        <w:spacing w:before="240" w:after="240"/>
-        <w:ind w:left="720"/>
-      </w:pPr>
-      <w:r>
-        <w:t xml:space="preserve">        PreparedStatement ps = con.prepareStatement("UPDATE employees SET name=? WHERE id=?");</w:t>
-      </w:r>
-    </w:p>
-    <w:p>
-      <w:pPr>
-        <w:spacing w:before="240" w:after="240"/>
-        <w:ind w:left="720"/>
-      </w:pPr>
-      <w:r>
-        <w:t xml:space="preserve">        ps.setString(1, name);</w:t>
-      </w:r>
-    </w:p>
-    <w:p>
-      <w:pPr>
-        <w:spacing w:before="240" w:after="240"/>
-        <w:ind w:left="720"/>
-      </w:pPr>
-      <w:r>
-        <w:lastRenderedPageBreak/>
-        <w:t xml:space="preserve">        ps.setInt(2, id);</w:t>
-      </w:r>
-    </w:p>
-    <w:p>
-      <w:pPr>
-        <w:spacing w:before="240" w:after="240"/>
-        <w:ind w:left="720"/>
-      </w:pPr>
-      <w:r>
-        <w:t xml:space="preserve">        ps.executeUpdate();</w:t>
-      </w:r>
-    </w:p>
-    <w:p>
-      <w:pPr>
-        <w:spacing w:before="240" w:after="240"/>
-        <w:ind w:left="720"/>
-      </w:pPr>
-      <w:r>
-        <w:t xml:space="preserve">        con.close();</w:t>
-      </w:r>
-    </w:p>
-    <w:p>
-      <w:pPr>
-        <w:spacing w:before="240" w:after="240"/>
-        <w:ind w:left="720"/>
-      </w:pPr>
-      <w:r>
-        <w:t xml:space="preserve">    }</w:t>
-      </w:r>
-    </w:p>
-    <w:p>
-      <w:pPr>
-        <w:spacing w:before="240" w:after="240"/>
-        <w:ind w:left="720"/>
-      </w:pPr>
-      <w:r>
-        <w:t xml:space="preserve"> </w:t>
-      </w:r>
-    </w:p>
-    <w:p>
-      <w:pPr>
-        <w:spacing w:before="240" w:after="240"/>
-        <w:ind w:left="720"/>
-      </w:pPr>
-      <w:r>
-        <w:t xml:space="preserve">    public void delete(int id) throws Exception {</w:t>
-      </w:r>
-    </w:p>
-    <w:p>
-      <w:pPr>
-        <w:spacing w:before="240" w:after="240"/>
-        <w:ind w:left="720"/>
-      </w:pPr>
-      <w:r>
-        <w:t xml:space="preserve">        Connection con = DriverManager.getConnection(URL, USER, PASS);</w:t>
-      </w:r>
-    </w:p>
-    <w:p>
-      <w:pPr>
-        <w:spacing w:before="240" w:after="240"/>
-        <w:ind w:left="720"/>
-      </w:pPr>
-      <w:r>
-        <w:t xml:space="preserve">        PreparedStatement ps = con.prepareStatement("DELETE FROM employees WHERE id=?");</w:t>
-      </w:r>
-    </w:p>
-    <w:p>
-      <w:pPr>
-        <w:spacing w:before="240" w:after="240"/>
-        <w:ind w:left="720"/>
-      </w:pPr>
-      <w:r>
-        <w:t xml:space="preserve">        ps.setInt(1, id);</w:t>
-      </w:r>
-    </w:p>
-    <w:p>
-      <w:pPr>
-        <w:spacing w:before="240" w:after="240"/>
-        <w:ind w:left="720"/>
-      </w:pPr>
-      <w:r>
-        <w:t xml:space="preserve">        ps.executeUpdate();</w:t>
-      </w:r>
-    </w:p>
-    <w:p>
-      <w:pPr>
-        <w:spacing w:before="240" w:after="240"/>
-        <w:ind w:left="720"/>
-      </w:pPr>
-      <w:r>
-        <w:t xml:space="preserve">        con.close();</w:t>
-      </w:r>
-    </w:p>
-    <w:p>
-      <w:pPr>
-        <w:spacing w:before="240" w:after="240"/>
-        <w:ind w:left="720"/>
-      </w:pPr>
-      <w:r>
-        <w:t xml:space="preserve">    }</w:t>
-      </w:r>
-    </w:p>
-    <w:p>
-      <w:pPr>
-        <w:spacing w:before="240" w:after="240"/>
-        <w:ind w:left="720"/>
-      </w:pPr>
-      <w:r>
-        <w:t xml:space="preserve"> </w:t>
-      </w:r>
-    </w:p>
-    <w:p>
-      <w:pPr>
-        <w:spacing w:before="240" w:after="240"/>
-        <w:ind w:left="720"/>
-      </w:pPr>
-      <w:r>
-        <w:t xml:space="preserve">    public static void main(String[] args) throws Exception {</w:t>
-      </w:r>
-    </w:p>
-    <w:p>
-      <w:pPr>
-        <w:spacing w:before="240" w:after="240"/>
-        <w:ind w:left="720"/>
-      </w:pPr>
-      <w:r>
-        <w:t xml:space="preserve">        EmployeeJDBC db = new EmployeeJDBC();</w:t>
-      </w:r>
-    </w:p>
-    <w:p>
-      <w:pPr>
-        <w:spacing w:before="240" w:after="240"/>
-        <w:ind w:left="720"/>
-      </w:pPr>
-      <w:r>
-        <w:t xml:space="preserve">        db.create(1, "Alice", "HR");</w:t>
-      </w:r>
-    </w:p>
-    <w:p>
-      <w:pPr>
-        <w:spacing w:before="240" w:after="240"/>
-        <w:ind w:left="720"/>
-      </w:pPr>
-      <w:r>
-        <w:t xml:space="preserve">        db.create(2, "Bob", "IT");</w:t>
-      </w:r>
-    </w:p>
-    <w:p>
-      <w:pPr>
-        <w:spacing w:before="240" w:after="240"/>
-        <w:ind w:left="720"/>
-      </w:pPr>
-      <w:r>
-        <w:t xml:space="preserve">        db.read();</w:t>
-      </w:r>
-    </w:p>
-    <w:p>
-      <w:pPr>
-        <w:spacing w:before="240" w:after="240"/>
-        <w:ind w:left="720"/>
-      </w:pPr>
-      <w:r>
-        <w:t xml:space="preserve">        db.update(2, "Bobby");</w:t>
-      </w:r>
-    </w:p>
-    <w:p>
-      <w:pPr>
-        <w:spacing w:before="240" w:after="240"/>
-        <w:ind w:left="720"/>
-      </w:pPr>
-      <w:r>
-        <w:t xml:space="preserve">        db.read();</w:t>
-      </w:r>
-    </w:p>
-    <w:p>
-      <w:pPr>
-        <w:spacing w:before="240" w:after="240"/>
-        <w:ind w:left="720"/>
-      </w:pPr>
-      <w:r>
-        <w:t xml:space="preserve">        db.delete(1);</w:t>
-      </w:r>
-    </w:p>
-    <w:p>
-      <w:pPr>
-        <w:spacing w:before="240" w:after="240"/>
-        <w:ind w:left="720"/>
-      </w:pPr>
-      <w:r>
-        <w:t xml:space="preserve">        db.read();</w:t>
-      </w:r>
-    </w:p>
-    <w:p>
-      <w:pPr>
-        <w:spacing w:before="240" w:after="240"/>
-        <w:ind w:left="720"/>
-      </w:pPr>
-      <w:r>
-        <w:t xml:space="preserve">    }</w:t>
-      </w:r>
-    </w:p>
-    <w:p>
-      <w:pPr>
-        <w:spacing w:before="240" w:after="240"/>
-        <w:ind w:left="720"/>
-      </w:pPr>
-      <w:r>
+      <w:r>
+        <w:rPr>
+          <w:bCs/>
+          <w:lang w:val="en-IN"/>
+        </w:rPr>
+        <w:br/>
         <w:t>}</w:t>
       </w:r>
     </w:p>
+    <w:p>
+      <w:pPr>
+        <w:spacing w:before="240" w:after="240"/>
+        <w:ind w:left="720"/>
+      </w:pPr>
+    </w:p>
+    <w:p>
+      <w:pPr>
+        <w:spacing w:before="240" w:after="240"/>
+        <w:ind w:left="720"/>
+        <w:rPr>
+          <w:b/>
+          <w:bCs/>
+        </w:rPr>
+      </w:pPr>
+      <w:r>
+        <w:rPr>
+          <w:b/>
+          <w:bCs/>
+        </w:rPr>
+        <w:t xml:space="preserve">Output - </w:t>
+      </w:r>
+      <w:r>
+        <w:rPr>
+          <w:b/>
+          <w:bCs/>
+        </w:rPr>
+        <w:br/>
+      </w:r>
+      <w:r>
+        <w:rPr>
+          <w:b/>
+          <w:bCs/>
+        </w:rPr>
+        <w:br/>
+      </w:r>
+      <w:r>
+        <w:rPr>
+          <w:b/>
+          <w:bCs/>
+        </w:rPr>
+        <w:drawing>
+          <wp:inline distT="0" distB="0" distL="0" distR="0" wp14:anchorId="1FBC59F1" wp14:editId="2D8C92D5">
+            <wp:extent cx="6080760" cy="899160"/>
+            <wp:effectExtent l="0" t="0" r="0" b="0"/>
+            <wp:docPr id="1133419696" name="Picture 1"/>
+            <wp:cNvGraphicFramePr>
+              <a:graphicFrameLocks xmlns:a="http://schemas.openxmlformats.org/drawingml/2006/main" noChangeAspect="1"/>
+            </wp:cNvGraphicFramePr>
+            <a:graphic xmlns:a="http://schemas.openxmlformats.org/drawingml/2006/main">
+              <a:graphicData uri="http://schemas.openxmlformats.org/drawingml/2006/picture">
+                <pic:pic xmlns:pic="http://schemas.openxmlformats.org/drawingml/2006/picture">
+                  <pic:nvPicPr>
+                    <pic:cNvPr id="1133419696" name=""/>
+                    <pic:cNvPicPr/>
+                  </pic:nvPicPr>
+                  <pic:blipFill>
+                    <a:blip r:embed="rId36"/>
+                    <a:stretch>
+                      <a:fillRect/>
+                    </a:stretch>
+                  </pic:blipFill>
+                  <pic:spPr>
+                    <a:xfrm>
+                      <a:off x="0" y="0"/>
+                      <a:ext cx="6080760" cy="899160"/>
+                    </a:xfrm>
+                    <a:prstGeom prst="rect">
+                      <a:avLst/>
+                    </a:prstGeom>
+                  </pic:spPr>
+                </pic:pic>
+              </a:graphicData>
+            </a:graphic>
+          </wp:inline>
+        </w:drawing>
+      </w:r>
+    </w:p>
     <w:sectPr>
-      <w:headerReference w:type="default" r:id="rId36"/>
+      <w:headerReference w:type="default" r:id="rId37"/>
       <w:pgSz w:w="12240" w:h="15840"/>
       <w:pgMar w:top="1440" w:right="1440" w:bottom="1440" w:left="1440" w:header="720" w:footer="720" w:gutter="0"/>
       <w:pgNumType w:start="1"/>
@@ -4935,7 +7660,6 @@
   <w:style w:type="character" w:default="1" w:styleId="DefaultParagraphFont">
     <w:name w:val="Default Paragraph Font"/>
     <w:uiPriority w:val="1"/>
-    <w:semiHidden/>
     <w:unhideWhenUsed/>
   </w:style>
   <w:style w:type="table" w:default="1" w:styleId="TableNormal">
@@ -5001,6 +7725,36 @@
       <w:color w:val="666666"/>
       <w:sz w:val="30"/>
       <w:szCs w:val="30"/>
+    </w:rPr>
+  </w:style>
+  <w:style w:type="paragraph" w:styleId="HTMLPreformatted">
+    <w:name w:val="HTML Preformatted"/>
+    <w:basedOn w:val="Normal"/>
+    <w:link w:val="HTMLPreformattedChar"/>
+    <w:uiPriority w:val="99"/>
+    <w:semiHidden/>
+    <w:unhideWhenUsed/>
+    <w:rsid w:val="00953512"/>
+    <w:pPr>
+      <w:spacing w:line="240" w:lineRule="auto"/>
+    </w:pPr>
+    <w:rPr>
+      <w:rFonts w:ascii="Consolas" w:hAnsi="Consolas" w:cs="Mangal"/>
+      <w:sz w:val="20"/>
+      <w:szCs w:val="18"/>
+    </w:rPr>
+  </w:style>
+  <w:style w:type="character" w:customStyle="1" w:styleId="HTMLPreformattedChar">
+    <w:name w:val="HTML Preformatted Char"/>
+    <w:basedOn w:val="DefaultParagraphFont"/>
+    <w:link w:val="HTMLPreformatted"/>
+    <w:uiPriority w:val="99"/>
+    <w:semiHidden/>
+    <w:rsid w:val="00953512"/>
+    <w:rPr>
+      <w:rFonts w:ascii="Consolas" w:hAnsi="Consolas" w:cs="Mangal"/>
+      <w:sz w:val="20"/>
+      <w:szCs w:val="18"/>
     </w:rPr>
   </w:style>
 </w:styles>

</xml_diff>